<commit_message>
fixes and added screenshots in the report
</commit_message>
<xml_diff>
--- a/er/ΑΝΑΦΟΡΑ_WEB_ΛΙΟΠΕΤΑ_ΜΠΑΖΑΚΑΣ.docx
+++ b/er/ΑΝΑΦΟΡΑ_WEB_ΛΙΟΠΕΤΑ_ΜΠΑΖΑΚΑΣ.docx
@@ -4952,7 +4952,58 @@
         <w:rPr>
           <w:lang w:val="el-GR"/>
         </w:rPr>
-        <w:t>Η εξέλιξη μιας διπλωματικής είναι, στις περισσότερες περιπτώσεις, μια μεγάλη σε χρονική έκταση διαδικασία, γεγονός που σημαίνει ότι οι αλλαγές στο σύστημα και συνεπώς στα δεδομένα της βάσης, δεν θα είναι απαραίτητα καθημερινές. Συμπερασματικά, δεν χρειάζεται να φορτώνουμε κάθε φορά τα δεδομένα, αλλά απλά να ελέγχουμε, όταν λαμβάνουμε ένα αίτημα</w:t>
+        <w:t>Η εξέλιξη μιας διπλωματικής είναι, στις περισσότερες περιπτώσεις, μια μεγάλη σε χρονική έκταση διαδικασία, γεγονός που σημαίνει ότι οι αλλαγές στο σύστημα και συνεπώς στα δεδομένα της βάσης, δεν θα είναι απαραίτητα καθημερινές. Συμπερασματικά,</w:t>
+      </w:r>
+      <w:r>
+        <w:rPr>
+          <w:lang w:val="el-GR"/>
+        </w:rPr>
+        <w:t xml:space="preserve"> θεωρήσαμε ότι</w:t>
+      </w:r>
+      <w:r>
+        <w:rPr>
+          <w:lang w:val="el-GR"/>
+        </w:rPr>
+        <w:t xml:space="preserve"> δεν χρειάζεται να </w:t>
+      </w:r>
+      <w:r>
+        <w:rPr>
+          <w:lang w:val="el-GR"/>
+        </w:rPr>
+        <w:t>αποστέλλουμε</w:t>
+      </w:r>
+      <w:r>
+        <w:rPr>
+          <w:lang w:val="el-GR"/>
+        </w:rPr>
+        <w:t xml:space="preserve"> κάθε φορά</w:t>
+      </w:r>
+      <w:r>
+        <w:rPr>
+          <w:lang w:val="el-GR"/>
+        </w:rPr>
+        <w:t xml:space="preserve"> όλα τα</w:t>
+      </w:r>
+      <w:r>
+        <w:rPr>
+          <w:lang w:val="el-GR"/>
+        </w:rPr>
+        <w:t xml:space="preserve"> δεδομένα</w:t>
+      </w:r>
+      <w:r>
+        <w:rPr>
+          <w:lang w:val="el-GR"/>
+        </w:rPr>
+        <w:t xml:space="preserve"> από τον </w:t>
+      </w:r>
+      <w:r>
+        <w:t>server</w:t>
+      </w:r>
+      <w:r>
+        <w:rPr>
+          <w:lang w:val="el-GR"/>
+        </w:rPr>
+        <w:t>, αλλά απλά να ελέγχουμε, όταν λαμβάνουμε ένα αίτημα</w:t>
       </w:r>
       <w:r>
         <w:rPr>
@@ -5110,11 +5161,6 @@
       </w:r>
     </w:p>
     <w:p>
-      <w:pPr>
-        <w:rPr>
-          <w:lang w:val="el-GR"/>
-        </w:rPr>
-      </w:pPr>
       <w:r>
         <w:rPr>
           <w:lang w:val="el-GR"/>
@@ -5282,447 +5328,18 @@
     </w:p>
     <w:p>
       <w:pPr>
-        <w:rPr>
-          <w:lang w:val="el-GR"/>
-        </w:rPr>
-      </w:pPr>
-      <w:r>
-        <w:rPr>
-          <w:lang w:val="el-GR"/>
-        </w:rPr>
-        <w:t xml:space="preserve">Χρησιμοποιούμε </w:t>
-      </w:r>
-      <w:proofErr w:type="spellStart"/>
-      <w:r>
-        <w:t>Etags</w:t>
-      </w:r>
-      <w:proofErr w:type="spellEnd"/>
-      <w:r>
-        <w:rPr>
-          <w:lang w:val="el-GR"/>
-        </w:rPr>
-        <w:t>,</w:t>
-      </w:r>
-      <w:r>
-        <w:rPr>
-          <w:lang w:val="el-GR"/>
-        </w:rPr>
-        <w:t xml:space="preserve"> </w:t>
-      </w:r>
-      <w:r>
-        <w:rPr>
-          <w:lang w:val="el-GR"/>
-        </w:rPr>
-        <w:t xml:space="preserve">καθώς μπορούν να εντοπίσουν αλλαγές στο αποτέλεσμα ενός αιτήματος, άρα κάνοντας έναν πιο αποδοτικό έλεγχο  που δεν περιορίζεται μόνο στο </w:t>
-      </w:r>
-      <w:r>
-        <w:t>timestamp</w:t>
-      </w:r>
-      <w:r>
-        <w:rPr>
-          <w:lang w:val="el-GR"/>
-        </w:rPr>
-        <w:t xml:space="preserve"> </w:t>
-      </w:r>
-      <w:r>
-        <w:rPr>
-          <w:lang w:val="el-GR"/>
-        </w:rPr>
-        <w:t xml:space="preserve">της τελευταίας αλλαγής. </w:t>
-      </w:r>
-    </w:p>
-    <w:p>
-      <w:pPr>
-        <w:rPr>
-          <w:lang w:val="el-GR"/>
-        </w:rPr>
-      </w:pPr>
-      <w:r>
-        <w:rPr>
-          <w:lang w:val="el-GR"/>
+        <w:keepNext/>
+      </w:pPr>
+      <w:r>
+        <w:rPr>
+          <w:noProof/>
         </w:rPr>
         <w:lastRenderedPageBreak/>
-        <w:t xml:space="preserve">Παράλληλα, δεν αποθηκεύουμε την σελίδα </w:t>
-      </w:r>
-      <w:r>
-        <w:t>log</w:t>
-      </w:r>
-      <w:r>
-        <w:rPr>
-          <w:lang w:val="el-GR"/>
-        </w:rPr>
-        <w:t>-</w:t>
-      </w:r>
-      <w:r>
-        <w:t>in</w:t>
-      </w:r>
-      <w:r>
-        <w:rPr>
-          <w:lang w:val="el-GR"/>
-        </w:rPr>
-        <w:t xml:space="preserve"> χρησιμοποι</w:t>
-      </w:r>
-      <w:r>
-        <w:rPr>
-          <w:lang w:val="el-GR"/>
-        </w:rPr>
-        <w:t>ώντας</w:t>
-      </w:r>
-      <w:r>
-        <w:rPr>
-          <w:lang w:val="el-GR"/>
-        </w:rPr>
-        <w:t xml:space="preserve"> τις κεφαλίδες </w:t>
-      </w:r>
-      <w:r>
-        <w:t>Cache</w:t>
-      </w:r>
-      <w:r>
-        <w:rPr>
-          <w:lang w:val="el-GR"/>
-        </w:rPr>
-        <w:t>-</w:t>
-      </w:r>
-      <w:r>
-        <w:t>Control</w:t>
-      </w:r>
-      <w:r>
-        <w:rPr>
-          <w:lang w:val="el-GR"/>
-        </w:rPr>
-        <w:t xml:space="preserve"> και </w:t>
-      </w:r>
-      <w:r>
-        <w:t>Pragma</w:t>
-      </w:r>
-      <w:r>
-        <w:rPr>
-          <w:lang w:val="el-GR"/>
-        </w:rPr>
-        <w:t>, οι οποίες αποτρέπουν την αποθήκευση της σελίδα</w:t>
-      </w:r>
-      <w:r>
-        <w:rPr>
-          <w:lang w:val="el-GR"/>
-        </w:rPr>
-        <w:t xml:space="preserve">ς. Αυτό ώστε ο χρήστης να μην μπορεί να μπει από δυο διαφορετικά προφίλ, χωρίς να έχει κάνει </w:t>
-      </w:r>
-      <w:r>
-        <w:t>log</w:t>
-      </w:r>
-      <w:r>
-        <w:rPr>
-          <w:lang w:val="el-GR"/>
-        </w:rPr>
-        <w:t>-</w:t>
-      </w:r>
-      <w:r>
-        <w:t>out</w:t>
-      </w:r>
-      <w:r>
-        <w:rPr>
-          <w:lang w:val="el-GR"/>
-        </w:rPr>
-        <w:t xml:space="preserve"> και απλά πατώντας </w:t>
-      </w:r>
-      <w:r>
-        <w:t>going</w:t>
-      </w:r>
-      <w:r>
-        <w:rPr>
-          <w:lang w:val="el-GR"/>
-        </w:rPr>
-        <w:t xml:space="preserve"> </w:t>
-      </w:r>
-      <w:r>
-        <w:t>back</w:t>
-      </w:r>
-      <w:r>
-        <w:rPr>
-          <w:lang w:val="el-GR"/>
-        </w:rPr>
-        <w:t xml:space="preserve"> </w:t>
-      </w:r>
-      <w:r>
-        <w:rPr>
-          <w:lang w:val="el-GR"/>
-        </w:rPr>
-        <w:t xml:space="preserve">στον </w:t>
-      </w:r>
-      <w:r>
-        <w:t>browser</w:t>
-      </w:r>
-      <w:r>
-        <w:rPr>
-          <w:lang w:val="el-GR"/>
-        </w:rPr>
-        <w:t xml:space="preserve">. Αυτό για να μην υπάρξουν συγκρουόμενα </w:t>
-      </w:r>
-      <w:r>
-        <w:t>tokens</w:t>
-      </w:r>
-      <w:r>
-        <w:rPr>
-          <w:lang w:val="el-GR"/>
-        </w:rPr>
-        <w:t xml:space="preserve">. Έχουμε ορίσει για τις πιο στατικές ιστοσελίδες, τύπου </w:t>
-      </w:r>
-      <w:r>
-        <w:t>index</w:t>
-      </w:r>
-      <w:r>
-        <w:rPr>
-          <w:lang w:val="el-GR"/>
-        </w:rPr>
-        <w:t xml:space="preserve"> </w:t>
-      </w:r>
-      <w:r>
-        <w:rPr>
-          <w:lang w:val="el-GR"/>
-        </w:rPr>
-        <w:t xml:space="preserve">και </w:t>
-      </w:r>
-      <w:r>
-        <w:t>announcements</w:t>
-      </w:r>
-      <w:r>
-        <w:rPr>
-          <w:lang w:val="el-GR"/>
-        </w:rPr>
-        <w:t>,</w:t>
-      </w:r>
-      <w:r>
-        <w:rPr>
-          <w:lang w:val="el-GR"/>
-        </w:rPr>
-        <w:t xml:space="preserve"> </w:t>
-      </w:r>
-      <w:r>
-        <w:t>cache</w:t>
-      </w:r>
-      <w:r>
-        <w:rPr>
-          <w:lang w:val="el-GR"/>
-        </w:rPr>
-        <w:t xml:space="preserve"> </w:t>
-      </w:r>
-      <w:r>
-        <w:t>header</w:t>
-      </w:r>
-      <w:r>
-        <w:rPr>
-          <w:lang w:val="el-GR"/>
-        </w:rPr>
-        <w:t xml:space="preserve"> </w:t>
-      </w:r>
-      <w:r>
-        <w:rPr>
-          <w:lang w:val="el-GR"/>
-        </w:rPr>
-        <w:t xml:space="preserve">με </w:t>
-      </w:r>
-      <w:proofErr w:type="spellStart"/>
-      <w:r>
-        <w:t>maxAge</w:t>
-      </w:r>
-      <w:proofErr w:type="spellEnd"/>
-      <w:r>
-        <w:rPr>
-          <w:lang w:val="el-GR"/>
-        </w:rPr>
-        <w:t>=’1</w:t>
-      </w:r>
-      <w:r>
-        <w:t>d</w:t>
-      </w:r>
-      <w:r>
-        <w:rPr>
-          <w:lang w:val="el-GR"/>
-        </w:rPr>
-        <w:t>’,</w:t>
-      </w:r>
-      <w:r>
-        <w:rPr>
-          <w:lang w:val="el-GR"/>
-        </w:rPr>
-        <w:t xml:space="preserve">ώστε να διατηρούνται για μια μέρα στην </w:t>
-      </w:r>
-      <w:r>
-        <w:t>cache</w:t>
-      </w:r>
-      <w:r>
-        <w:rPr>
-          <w:lang w:val="el-GR"/>
-        </w:rPr>
-        <w:t xml:space="preserve"> </w:t>
-      </w:r>
-      <w:r>
-        <w:rPr>
-          <w:lang w:val="el-GR"/>
-        </w:rPr>
-        <w:t>του χρήστη</w:t>
-      </w:r>
-      <w:r>
-        <w:rPr>
-          <w:lang w:val="el-GR"/>
-        </w:rPr>
-        <w:t xml:space="preserve">, </w:t>
-      </w:r>
-      <w:r>
-        <w:rPr>
-          <w:lang w:val="el-GR"/>
-        </w:rPr>
-        <w:t xml:space="preserve">προσφέροντας έτσι καλύτερη απόδοση και αποφυγή </w:t>
-      </w:r>
-      <w:r>
-        <w:rPr>
-          <w:lang w:val="el-GR"/>
-        </w:rPr>
-        <w:t>περιττών αιτημάτων.</w:t>
-      </w:r>
-    </w:p>
-    <w:p>
-      <w:pPr>
-        <w:rPr>
-          <w:lang w:val="el-GR"/>
-        </w:rPr>
-      </w:pPr>
-    </w:p>
-    <w:p>
-      <w:pPr>
-        <w:rPr>
-          <w:lang w:val="el-GR"/>
-        </w:rPr>
-      </w:pPr>
-    </w:p>
-    <w:p>
-      <w:pPr>
-        <w:rPr>
-          <w:lang w:val="el-GR"/>
-        </w:rPr>
-      </w:pPr>
-    </w:p>
-    <w:p>
-      <w:pPr>
-        <w:rPr>
-          <w:lang w:val="el-GR"/>
-        </w:rPr>
-      </w:pPr>
-    </w:p>
-    <w:p>
-      <w:pPr>
-        <w:rPr>
-          <w:lang w:val="el-GR"/>
-        </w:rPr>
-      </w:pPr>
-    </w:p>
-    <w:p>
-      <w:pPr>
-        <w:rPr>
-          <w:lang w:val="el-GR"/>
-        </w:rPr>
-      </w:pPr>
-    </w:p>
-    <w:p>
-      <w:pPr>
-        <w:rPr>
-          <w:lang w:val="el-GR"/>
-        </w:rPr>
-      </w:pPr>
-    </w:p>
-    <w:p>
-      <w:pPr>
-        <w:rPr>
-          <w:lang w:val="el-GR"/>
-        </w:rPr>
-      </w:pPr>
-    </w:p>
-    <w:p>
-      <w:pPr>
-        <w:rPr>
-          <w:lang w:val="el-GR"/>
-        </w:rPr>
-      </w:pPr>
-    </w:p>
-    <w:p>
-      <w:pPr>
-        <w:rPr>
-          <w:lang w:val="el-GR"/>
-        </w:rPr>
-      </w:pPr>
-    </w:p>
-    <w:p>
-      <w:pPr>
-        <w:rPr>
-          <w:lang w:val="el-GR"/>
-        </w:rPr>
-      </w:pPr>
-    </w:p>
-    <w:p>
-      <w:pPr>
-        <w:rPr>
-          <w:lang w:val="el-GR"/>
-        </w:rPr>
-      </w:pPr>
-    </w:p>
-    <w:p>
-      <w:pPr>
-        <w:rPr>
-          <w:lang w:val="el-GR"/>
-        </w:rPr>
-      </w:pPr>
-    </w:p>
-    <w:p>
-      <w:pPr>
-        <w:rPr>
-          <w:lang w:val="el-GR"/>
-        </w:rPr>
-      </w:pPr>
-    </w:p>
-    <w:p>
-      <w:pPr>
-        <w:pStyle w:val="1"/>
-        <w:rPr>
-          <w:rFonts w:ascii="Bahnschrift" w:hAnsi="Bahnschrift"/>
-          <w:sz w:val="40"/>
-          <w:szCs w:val="20"/>
-        </w:rPr>
-      </w:pPr>
-      <w:r>
-        <w:rPr>
-          <w:rFonts w:ascii="Bahnschrift" w:hAnsi="Bahnschrift"/>
-        </w:rPr>
-        <w:lastRenderedPageBreak/>
-        <w:t>Καθηγητής</w:t>
-      </w:r>
-      <w:bookmarkEnd w:id="8"/>
-    </w:p>
-    <w:p>
-      <w:pPr>
-        <w:pStyle w:val="2"/>
-        <w:rPr>
-          <w:rFonts w:ascii="Bahnschrift" w:hAnsi="Bahnschrift"/>
-        </w:rPr>
-      </w:pPr>
-      <w:bookmarkStart w:id="9" w:name="_Toc188880931"/>
-      <w:r>
-        <w:rPr>
-          <w:rFonts w:ascii="Bahnschrift" w:hAnsi="Bahnschrift"/>
-        </w:rPr>
-        <w:t>Προβολή και Δημιουργία θεμάτων προς ανάθεση</w:t>
-      </w:r>
-      <w:bookmarkEnd w:id="9"/>
-    </w:p>
-    <w:p>
-      <w:r>
-        <w:rPr>
-          <w:noProof/>
-        </w:rPr>
         <w:drawing>
-          <wp:inline distT="0" distB="0" distL="0" distR="0" wp14:anchorId="01C54977" wp14:editId="1E1AEAD4">
-            <wp:extent cx="5490210" cy="2444115"/>
+          <wp:inline distT="0" distB="0" distL="0" distR="0" wp14:anchorId="75DB558E" wp14:editId="04C664BD">
+            <wp:extent cx="5490210" cy="3639185"/>
             <wp:effectExtent l="0" t="0" r="0" b="0"/>
-            <wp:docPr id="1445953802" name="Εικόνα 1"/>
+            <wp:docPr id="1891398008" name="Εικόνα 18" descr="Εικόνα που περιέχει κείμενο, στιγμιότυπο οθόνης, γραμματοσειρά&#10;&#10;Περιγραφή που δημιουργήθηκε αυτόματα"/>
             <wp:cNvGraphicFramePr>
               <a:graphicFrameLocks xmlns:a="http://schemas.openxmlformats.org/drawingml/2006/main" noChangeAspect="1"/>
             </wp:cNvGraphicFramePr>
@@ -5730,7 +5347,7 @@
               <a:graphicData uri="http://schemas.openxmlformats.org/drawingml/2006/picture">
                 <pic:pic xmlns:pic="http://schemas.openxmlformats.org/drawingml/2006/picture">
                   <pic:nvPicPr>
-                    <pic:cNvPr id="1445953802" name="Εικόνα 1445953802"/>
+                    <pic:cNvPr id="1891398008" name="Εικόνα 18" descr="Εικόνα που περιέχει κείμενο, στιγμιότυπο οθόνης, γραμματοσειρά&#10;&#10;Περιγραφή που δημιουργήθηκε αυτόματα"/>
                     <pic:cNvPicPr/>
                   </pic:nvPicPr>
                   <pic:blipFill>
@@ -5748,7 +5365,7 @@
                   <pic:spPr>
                     <a:xfrm>
                       <a:off x="0" y="0"/>
-                      <a:ext cx="5490210" cy="2444115"/>
+                      <a:ext cx="5490210" cy="3639185"/>
                     </a:xfrm>
                     <a:prstGeom prst="rect">
                       <a:avLst/>
@@ -5763,50 +5380,521 @@
     </w:p>
     <w:p>
       <w:pPr>
+        <w:pStyle w:val="ac"/>
+        <w:rPr>
+          <w:rFonts w:ascii="Bahnschrift" w:hAnsi="Bahnschrift"/>
+          <w:sz w:val="20"/>
+          <w:szCs w:val="16"/>
+          <w:lang w:val="el-GR"/>
+        </w:rPr>
+      </w:pPr>
+      <w:r>
+        <w:rPr>
+          <w:rFonts w:ascii="Bahnschrift" w:hAnsi="Bahnschrift"/>
+          <w:sz w:val="20"/>
+          <w:szCs w:val="16"/>
+        </w:rPr>
+        <w:fldChar w:fldCharType="begin"/>
+      </w:r>
+      <w:r>
+        <w:rPr>
+          <w:rFonts w:ascii="Bahnschrift" w:hAnsi="Bahnschrift"/>
+          <w:sz w:val="20"/>
+          <w:szCs w:val="16"/>
+          <w:lang w:val="el-GR"/>
+        </w:rPr>
+        <w:instrText xml:space="preserve"> </w:instrText>
+      </w:r>
+      <w:r>
+        <w:rPr>
+          <w:rFonts w:ascii="Bahnschrift" w:hAnsi="Bahnschrift"/>
+          <w:sz w:val="20"/>
+          <w:szCs w:val="16"/>
+        </w:rPr>
+        <w:instrText>SEQ</w:instrText>
+      </w:r>
+      <w:r>
+        <w:rPr>
+          <w:rFonts w:ascii="Bahnschrift" w:hAnsi="Bahnschrift"/>
+          <w:sz w:val="20"/>
+          <w:szCs w:val="16"/>
+          <w:lang w:val="el-GR"/>
+        </w:rPr>
+        <w:instrText xml:space="preserve"> </w:instrText>
+      </w:r>
+      <w:r>
+        <w:rPr>
+          <w:rFonts w:ascii="Bahnschrift" w:hAnsi="Bahnschrift"/>
+          <w:sz w:val="20"/>
+          <w:szCs w:val="16"/>
+        </w:rPr>
+        <w:instrText>Figure</w:instrText>
+      </w:r>
+      <w:r>
+        <w:rPr>
+          <w:rFonts w:ascii="Bahnschrift" w:hAnsi="Bahnschrift"/>
+          <w:sz w:val="20"/>
+          <w:szCs w:val="16"/>
+          <w:lang w:val="el-GR"/>
+        </w:rPr>
+        <w:instrText xml:space="preserve"> \* </w:instrText>
+      </w:r>
+      <w:r>
+        <w:rPr>
+          <w:rFonts w:ascii="Bahnschrift" w:hAnsi="Bahnschrift"/>
+          <w:sz w:val="20"/>
+          <w:szCs w:val="16"/>
+        </w:rPr>
+        <w:instrText>ARABIC</w:instrText>
+      </w:r>
+      <w:r>
+        <w:rPr>
+          <w:rFonts w:ascii="Bahnschrift" w:hAnsi="Bahnschrift"/>
+          <w:sz w:val="20"/>
+          <w:szCs w:val="16"/>
+          <w:lang w:val="el-GR"/>
+        </w:rPr>
+        <w:instrText xml:space="preserve"> </w:instrText>
+      </w:r>
+      <w:r>
+        <w:rPr>
+          <w:rFonts w:ascii="Bahnschrift" w:hAnsi="Bahnschrift"/>
+          <w:sz w:val="20"/>
+          <w:szCs w:val="16"/>
+        </w:rPr>
+        <w:fldChar w:fldCharType="separate"/>
+      </w:r>
+      <w:r>
+        <w:rPr>
+          <w:rFonts w:ascii="Bahnschrift" w:hAnsi="Bahnschrift"/>
+          <w:noProof/>
+          <w:sz w:val="20"/>
+          <w:szCs w:val="16"/>
+          <w:lang w:val="el-GR"/>
+        </w:rPr>
+        <w:t>1</w:t>
+      </w:r>
+      <w:r>
+        <w:rPr>
+          <w:rFonts w:ascii="Bahnschrift" w:hAnsi="Bahnschrift"/>
+          <w:sz w:val="20"/>
+          <w:szCs w:val="16"/>
+        </w:rPr>
+        <w:fldChar w:fldCharType="end"/>
+      </w:r>
+      <w:r>
+        <w:rPr>
+          <w:rFonts w:ascii="Bahnschrift" w:hAnsi="Bahnschrift"/>
+          <w:sz w:val="20"/>
+          <w:szCs w:val="16"/>
+          <w:lang w:val="el-GR"/>
+        </w:rPr>
+        <w:t>:</w:t>
+      </w:r>
+      <w:r>
+        <w:rPr>
+          <w:rFonts w:ascii="Bahnschrift" w:hAnsi="Bahnschrift"/>
+          <w:sz w:val="20"/>
+          <w:szCs w:val="16"/>
+          <w:lang w:val="el-GR"/>
+        </w:rPr>
+        <w:t xml:space="preserve">Παράδειγμα χρήσης </w:t>
+      </w:r>
+      <w:r>
+        <w:rPr>
+          <w:rFonts w:ascii="Bahnschrift" w:hAnsi="Bahnschrift"/>
+          <w:sz w:val="20"/>
+          <w:szCs w:val="16"/>
+        </w:rPr>
+        <w:t>ETag</w:t>
+      </w:r>
+      <w:r>
+        <w:rPr>
+          <w:rFonts w:ascii="Bahnschrift" w:hAnsi="Bahnschrift"/>
+          <w:sz w:val="20"/>
+          <w:szCs w:val="16"/>
+          <w:lang w:val="el-GR"/>
+        </w:rPr>
+        <w:t xml:space="preserve"> στον κώδικα του </w:t>
+      </w:r>
+      <w:r>
+        <w:rPr>
+          <w:rFonts w:ascii="Bahnschrift" w:hAnsi="Bahnschrift"/>
+          <w:sz w:val="20"/>
+          <w:szCs w:val="16"/>
+        </w:rPr>
+        <w:t>server</w:t>
+      </w:r>
+      <w:r>
+        <w:rPr>
+          <w:rFonts w:ascii="Bahnschrift" w:hAnsi="Bahnschrift"/>
+          <w:sz w:val="20"/>
+          <w:szCs w:val="16"/>
+          <w:lang w:val="el-GR"/>
+        </w:rPr>
+        <w:t xml:space="preserve"> μας</w:t>
+      </w:r>
+    </w:p>
+    <w:p>
+      <w:pPr>
+        <w:rPr>
+          <w:lang w:val="el-GR"/>
+        </w:rPr>
+      </w:pPr>
+      <w:r>
+        <w:rPr>
+          <w:lang w:val="el-GR"/>
+        </w:rPr>
+        <w:t xml:space="preserve">Χρησιμοποιούμε </w:t>
+      </w:r>
+      <w:proofErr w:type="spellStart"/>
+      <w:r>
+        <w:t>Etags</w:t>
+      </w:r>
+      <w:proofErr w:type="spellEnd"/>
+      <w:r>
+        <w:rPr>
+          <w:lang w:val="el-GR"/>
+        </w:rPr>
+        <w:t>,</w:t>
+      </w:r>
+      <w:r>
+        <w:rPr>
+          <w:lang w:val="el-GR"/>
+        </w:rPr>
+        <w:t xml:space="preserve"> </w:t>
+      </w:r>
+      <w:r>
+        <w:rPr>
+          <w:lang w:val="el-GR"/>
+        </w:rPr>
+        <w:t xml:space="preserve">καθώς μπορούν να εντοπίσουν αλλαγές στο αποτέλεσμα ενός αιτήματος, άρα κάνοντας έναν πιο αποδοτικό έλεγχο  που δεν περιορίζεται μόνο στο </w:t>
+      </w:r>
+      <w:r>
+        <w:t>timestamp</w:t>
+      </w:r>
+      <w:r>
+        <w:rPr>
+          <w:lang w:val="el-GR"/>
+        </w:rPr>
+        <w:t xml:space="preserve"> </w:t>
+      </w:r>
+      <w:r>
+        <w:rPr>
+          <w:lang w:val="el-GR"/>
+        </w:rPr>
+        <w:t xml:space="preserve">της τελευταίας αλλαγής. </w:t>
+      </w:r>
+    </w:p>
+    <w:p>
+      <w:r>
+        <w:rPr>
+          <w:lang w:val="el-GR"/>
+        </w:rPr>
+        <w:t xml:space="preserve">Παράλληλα, δεν αποθηκεύουμε την σελίδα </w:t>
+      </w:r>
+      <w:r>
+        <w:t>log</w:t>
+      </w:r>
+      <w:r>
+        <w:rPr>
+          <w:lang w:val="el-GR"/>
+        </w:rPr>
+        <w:t>-</w:t>
+      </w:r>
+      <w:r>
+        <w:t>in</w:t>
+      </w:r>
+      <w:r>
+        <w:rPr>
+          <w:lang w:val="el-GR"/>
+        </w:rPr>
+        <w:t xml:space="preserve"> χρησιμοποι</w:t>
+      </w:r>
+      <w:r>
+        <w:rPr>
+          <w:lang w:val="el-GR"/>
+        </w:rPr>
+        <w:t>ώντας</w:t>
+      </w:r>
+      <w:r>
+        <w:rPr>
+          <w:lang w:val="el-GR"/>
+        </w:rPr>
+        <w:t xml:space="preserve"> τις κεφαλίδες </w:t>
+      </w:r>
+      <w:r>
+        <w:t>Cache</w:t>
+      </w:r>
+      <w:r>
+        <w:rPr>
+          <w:lang w:val="el-GR"/>
+        </w:rPr>
+        <w:t>-</w:t>
+      </w:r>
+      <w:r>
+        <w:t>Control</w:t>
+      </w:r>
+      <w:r>
+        <w:rPr>
+          <w:lang w:val="el-GR"/>
+        </w:rPr>
+        <w:t xml:space="preserve"> και </w:t>
+      </w:r>
+      <w:r>
+        <w:t>Pragma</w:t>
+      </w:r>
+      <w:r>
+        <w:rPr>
+          <w:lang w:val="el-GR"/>
+        </w:rPr>
+        <w:t>, οι οποίες αποτρέπουν την αποθήκευση της σελίδα</w:t>
+      </w:r>
+      <w:r>
+        <w:rPr>
+          <w:lang w:val="el-GR"/>
+        </w:rPr>
+        <w:t xml:space="preserve">ς. Αυτό ώστε ο χρήστης να μην μπορεί να μπει από δυο διαφορετικά προφίλ, χωρίς να έχει κάνει </w:t>
+      </w:r>
+      <w:r>
+        <w:t>log</w:t>
+      </w:r>
+      <w:r>
+        <w:rPr>
+          <w:lang w:val="el-GR"/>
+        </w:rPr>
+        <w:t>-</w:t>
+      </w:r>
+      <w:r>
+        <w:t>out</w:t>
+      </w:r>
+      <w:r>
+        <w:rPr>
+          <w:lang w:val="el-GR"/>
+        </w:rPr>
+        <w:t xml:space="preserve"> και απλά πατώντας </w:t>
+      </w:r>
+      <w:r>
+        <w:t>going</w:t>
+      </w:r>
+      <w:r>
+        <w:rPr>
+          <w:lang w:val="el-GR"/>
+        </w:rPr>
+        <w:t xml:space="preserve"> </w:t>
+      </w:r>
+      <w:r>
+        <w:t>back</w:t>
+      </w:r>
+      <w:r>
+        <w:rPr>
+          <w:lang w:val="el-GR"/>
+        </w:rPr>
+        <w:t xml:space="preserve"> </w:t>
+      </w:r>
+      <w:r>
+        <w:rPr>
+          <w:lang w:val="el-GR"/>
+        </w:rPr>
+        <w:t xml:space="preserve">στον </w:t>
+      </w:r>
+      <w:r>
+        <w:t>browser</w:t>
+      </w:r>
+      <w:r>
+        <w:rPr>
+          <w:lang w:val="el-GR"/>
+        </w:rPr>
+        <w:t>.</w:t>
+      </w:r>
+    </w:p>
+    <w:p>
+      <w:pPr>
+        <w:rPr>
+          <w:lang w:val="el-GR"/>
+        </w:rPr>
+      </w:pPr>
+      <w:r>
+        <w:rPr>
+          <w:lang w:val="el-GR"/>
+        </w:rPr>
+        <w:t xml:space="preserve">Έχουμε ορίσει για τις πιο στατικές ιστοσελίδες, </w:t>
+      </w:r>
+      <w:r>
+        <w:t>index</w:t>
+      </w:r>
+      <w:r>
+        <w:rPr>
+          <w:lang w:val="el-GR"/>
+        </w:rPr>
+        <w:t xml:space="preserve"> </w:t>
+      </w:r>
+      <w:r>
+        <w:rPr>
+          <w:lang w:val="el-GR"/>
+        </w:rPr>
+        <w:t xml:space="preserve">και </w:t>
+      </w:r>
+      <w:r>
+        <w:t>announcements</w:t>
+      </w:r>
+      <w:r>
+        <w:rPr>
+          <w:lang w:val="el-GR"/>
+        </w:rPr>
+        <w:t>,</w:t>
+      </w:r>
+      <w:r>
+        <w:rPr>
+          <w:lang w:val="el-GR"/>
+        </w:rPr>
+        <w:t xml:space="preserve"> </w:t>
+      </w:r>
+      <w:r>
+        <w:t>cache</w:t>
+      </w:r>
+      <w:r>
+        <w:rPr>
+          <w:lang w:val="el-GR"/>
+        </w:rPr>
+        <w:t xml:space="preserve"> </w:t>
+      </w:r>
+      <w:r>
+        <w:t>header</w:t>
+      </w:r>
+      <w:r>
+        <w:rPr>
+          <w:lang w:val="el-GR"/>
+        </w:rPr>
+        <w:t xml:space="preserve"> </w:t>
+      </w:r>
+      <w:r>
+        <w:rPr>
+          <w:lang w:val="el-GR"/>
+        </w:rPr>
+        <w:t xml:space="preserve">με </w:t>
+      </w:r>
+      <w:proofErr w:type="spellStart"/>
+      <w:r>
+        <w:t>maxAge</w:t>
+      </w:r>
+      <w:proofErr w:type="spellEnd"/>
+      <w:r>
+        <w:rPr>
+          <w:lang w:val="el-GR"/>
+        </w:rPr>
+        <w:t>=’1</w:t>
+      </w:r>
+      <w:r>
+        <w:t>d</w:t>
+      </w:r>
+      <w:r>
+        <w:rPr>
+          <w:lang w:val="el-GR"/>
+        </w:rPr>
+        <w:t>’,</w:t>
+      </w:r>
+      <w:r>
+        <w:rPr>
+          <w:lang w:val="el-GR"/>
+        </w:rPr>
+        <w:t xml:space="preserve">ώστε να διατηρούνται για μια μέρα στην </w:t>
+      </w:r>
+      <w:r>
+        <w:t>cache</w:t>
+      </w:r>
+      <w:r>
+        <w:rPr>
+          <w:lang w:val="el-GR"/>
+        </w:rPr>
+        <w:t xml:space="preserve"> </w:t>
+      </w:r>
+      <w:r>
+        <w:rPr>
+          <w:lang w:val="el-GR"/>
+        </w:rPr>
+        <w:t>του χρήστη</w:t>
+      </w:r>
+      <w:r>
+        <w:rPr>
+          <w:lang w:val="el-GR"/>
+        </w:rPr>
+        <w:t xml:space="preserve">, </w:t>
+      </w:r>
+      <w:r>
+        <w:rPr>
+          <w:lang w:val="el-GR"/>
+        </w:rPr>
+        <w:t xml:space="preserve">προσφέροντας έτσι καλύτερη απόδοση και αποφυγή </w:t>
+      </w:r>
+      <w:r>
+        <w:rPr>
+          <w:lang w:val="el-GR"/>
+        </w:rPr>
+        <w:t>περιττών αιτημάτων.</w:t>
+      </w:r>
+    </w:p>
+    <w:p>
+      <w:pPr>
+        <w:rPr>
+          <w:lang w:val="el-GR"/>
+        </w:rPr>
+      </w:pPr>
+    </w:p>
+    <w:p>
+      <w:pPr>
+        <w:rPr>
+          <w:lang w:val="el-GR"/>
+        </w:rPr>
+      </w:pPr>
+    </w:p>
+    <w:p>
+      <w:pPr>
+        <w:rPr>
+          <w:lang w:val="el-GR"/>
+        </w:rPr>
+      </w:pPr>
+    </w:p>
+    <w:p>
+      <w:pPr>
+        <w:rPr>
+          <w:lang w:val="el-GR"/>
+        </w:rPr>
+      </w:pPr>
+    </w:p>
+    <w:p>
+      <w:pPr>
+        <w:pStyle w:val="1"/>
+        <w:rPr>
+          <w:rFonts w:ascii="Bahnschrift" w:hAnsi="Bahnschrift"/>
+          <w:sz w:val="40"/>
+          <w:szCs w:val="20"/>
+        </w:rPr>
+      </w:pPr>
+      <w:r>
+        <w:rPr>
+          <w:rFonts w:ascii="Bahnschrift" w:hAnsi="Bahnschrift"/>
+        </w:rPr>
+        <w:lastRenderedPageBreak/>
+        <w:t>Καθηγητής</w:t>
+      </w:r>
+      <w:bookmarkEnd w:id="8"/>
+    </w:p>
+    <w:p>
+      <w:pPr>
         <w:pStyle w:val="2"/>
         <w:rPr>
           <w:rFonts w:ascii="Bahnschrift" w:hAnsi="Bahnschrift"/>
-          <w:lang w:val="en-US"/>
-        </w:rPr>
-      </w:pPr>
-      <w:bookmarkStart w:id="10" w:name="_Toc188880932"/>
+        </w:rPr>
+      </w:pPr>
+      <w:bookmarkStart w:id="9" w:name="_Toc188880931"/>
       <w:r>
         <w:rPr>
           <w:rFonts w:ascii="Bahnschrift" w:hAnsi="Bahnschrift"/>
         </w:rPr>
-        <w:t>Αρχικ</w:t>
-      </w:r>
-      <w:r>
-        <w:rPr>
-          <w:rFonts w:ascii="Bahnschrift" w:hAnsi="Bahnschrift"/>
-        </w:rPr>
-        <w:t>ή</w:t>
-      </w:r>
-      <w:r>
-        <w:rPr>
-          <w:rFonts w:ascii="Bahnschrift" w:hAnsi="Bahnschrift"/>
-        </w:rPr>
-        <w:t xml:space="preserve"> αν</w:t>
-      </w:r>
-      <w:r>
-        <w:rPr>
-          <w:rFonts w:ascii="Bahnschrift" w:hAnsi="Bahnschrift"/>
-        </w:rPr>
-        <w:t>ά</w:t>
-      </w:r>
-      <w:r>
-        <w:rPr>
-          <w:rFonts w:ascii="Bahnschrift" w:hAnsi="Bahnschrift"/>
-        </w:rPr>
-        <w:t xml:space="preserve">θεση </w:t>
-      </w:r>
-      <w:r>
-        <w:rPr>
-          <w:rFonts w:ascii="Bahnschrift" w:hAnsi="Bahnschrift"/>
-        </w:rPr>
-        <w:t>θέματος σε φοιτητή</w:t>
-      </w:r>
-      <w:bookmarkEnd w:id="10"/>
+        <w:t>Προβολή και Δημιουργία θεμάτων προς ανάθεση</w:t>
+      </w:r>
+      <w:bookmarkEnd w:id="9"/>
     </w:p>
     <w:p>
       <w:r>
@@ -5814,10 +5902,10 @@
           <w:noProof/>
         </w:rPr>
         <w:drawing>
-          <wp:inline distT="0" distB="0" distL="0" distR="0" wp14:anchorId="3A7611D4" wp14:editId="16503556">
+          <wp:inline distT="0" distB="0" distL="0" distR="0" wp14:anchorId="01C54977" wp14:editId="1E1AEAD4">
             <wp:extent cx="5490210" cy="2444115"/>
             <wp:effectExtent l="0" t="0" r="0" b="0"/>
-            <wp:docPr id="1933790767" name="Εικόνα 3" descr="Εικόνα που περιέχει κείμενο, στιγμιότυπο οθόνης, λογισμικό, αριθμός&#10;&#10;Περιγραφή που δημιουργήθηκε αυτόματα"/>
+            <wp:docPr id="1445953802" name="Εικόνα 1"/>
             <wp:cNvGraphicFramePr>
               <a:graphicFrameLocks xmlns:a="http://schemas.openxmlformats.org/drawingml/2006/main" noChangeAspect="1"/>
             </wp:cNvGraphicFramePr>
@@ -5825,7 +5913,7 @@
               <a:graphicData uri="http://schemas.openxmlformats.org/drawingml/2006/picture">
                 <pic:pic xmlns:pic="http://schemas.openxmlformats.org/drawingml/2006/picture">
                   <pic:nvPicPr>
-                    <pic:cNvPr id="1933790767" name="Εικόνα 3" descr="Εικόνα που περιέχει κείμενο, στιγμιότυπο οθόνης, λογισμικό, αριθμός&#10;&#10;Περιγραφή που δημιουργήθηκε αυτόματα"/>
+                    <pic:cNvPr id="1445953802" name="Εικόνα 1445953802"/>
                     <pic:cNvPicPr/>
                   </pic:nvPicPr>
                   <pic:blipFill>
@@ -5864,15 +5952,44 @@
           <w:lang w:val="en-US"/>
         </w:rPr>
       </w:pPr>
-      <w:bookmarkStart w:id="11" w:name="_Toc188880933"/>
+      <w:bookmarkStart w:id="10" w:name="_Toc188880932"/>
       <w:r>
         <w:rPr>
           <w:rFonts w:ascii="Bahnschrift" w:hAnsi="Bahnschrift"/>
         </w:rPr>
-        <w:lastRenderedPageBreak/>
-        <w:t>Προβολή λίστας διπλωματικών</w:t>
-      </w:r>
-      <w:bookmarkEnd w:id="11"/>
+        <w:t>Αρχικ</w:t>
+      </w:r>
+      <w:r>
+        <w:rPr>
+          <w:rFonts w:ascii="Bahnschrift" w:hAnsi="Bahnschrift"/>
+        </w:rPr>
+        <w:t>ή</w:t>
+      </w:r>
+      <w:r>
+        <w:rPr>
+          <w:rFonts w:ascii="Bahnschrift" w:hAnsi="Bahnschrift"/>
+        </w:rPr>
+        <w:t xml:space="preserve"> αν</w:t>
+      </w:r>
+      <w:r>
+        <w:rPr>
+          <w:rFonts w:ascii="Bahnschrift" w:hAnsi="Bahnschrift"/>
+        </w:rPr>
+        <w:t>ά</w:t>
+      </w:r>
+      <w:r>
+        <w:rPr>
+          <w:rFonts w:ascii="Bahnschrift" w:hAnsi="Bahnschrift"/>
+        </w:rPr>
+        <w:t xml:space="preserve">θεση </w:t>
+      </w:r>
+      <w:r>
+        <w:rPr>
+          <w:rFonts w:ascii="Bahnschrift" w:hAnsi="Bahnschrift"/>
+        </w:rPr>
+        <w:t>θέματος σε φοιτητή</w:t>
+      </w:r>
+      <w:bookmarkEnd w:id="10"/>
     </w:p>
     <w:p>
       <w:r>
@@ -5880,10 +5997,10 @@
           <w:noProof/>
         </w:rPr>
         <w:drawing>
-          <wp:inline distT="0" distB="0" distL="0" distR="0" wp14:anchorId="5F10DC1F" wp14:editId="60D2E962">
+          <wp:inline distT="0" distB="0" distL="0" distR="0" wp14:anchorId="3A7611D4" wp14:editId="16503556">
             <wp:extent cx="5490210" cy="2444115"/>
             <wp:effectExtent l="0" t="0" r="0" b="0"/>
-            <wp:docPr id="1611338516" name="Εικόνα 4"/>
+            <wp:docPr id="1933790767" name="Εικόνα 3" descr="Εικόνα που περιέχει κείμενο, στιγμιότυπο οθόνης, λογισμικό, αριθμός&#10;&#10;Περιγραφή που δημιουργήθηκε αυτόματα"/>
             <wp:cNvGraphicFramePr>
               <a:graphicFrameLocks xmlns:a="http://schemas.openxmlformats.org/drawingml/2006/main" noChangeAspect="1"/>
             </wp:cNvGraphicFramePr>
@@ -5891,7 +6008,7 @@
               <a:graphicData uri="http://schemas.openxmlformats.org/drawingml/2006/picture">
                 <pic:pic xmlns:pic="http://schemas.openxmlformats.org/drawingml/2006/picture">
                   <pic:nvPicPr>
-                    <pic:cNvPr id="1611338516" name="Εικόνα 1611338516"/>
+                    <pic:cNvPr id="1933790767" name="Εικόνα 3" descr="Εικόνα που περιέχει κείμενο, στιγμιότυπο οθόνης, λογισμικό, αριθμός&#10;&#10;Περιγραφή που δημιουργήθηκε αυτόματα"/>
                     <pic:cNvPicPr/>
                   </pic:nvPicPr>
                   <pic:blipFill>
@@ -5929,48 +6046,31 @@
           <w:rFonts w:ascii="Bahnschrift" w:hAnsi="Bahnschrift"/>
         </w:rPr>
       </w:pPr>
-      <w:bookmarkStart w:id="12" w:name="_Toc188880936"/>
+      <w:bookmarkStart w:id="11" w:name="_Toc188880933"/>
       <w:r>
         <w:rPr>
           <w:rFonts w:ascii="Bahnschrift" w:hAnsi="Bahnschrift"/>
         </w:rPr>
-        <w:t>Διαχείριση διπλωματικών εργασιών</w:t>
-      </w:r>
-      <w:bookmarkEnd w:id="12"/>
-    </w:p>
-    <w:p>
-      <w:pPr>
-        <w:rPr>
-          <w:lang w:val="el-GR"/>
-        </w:rPr>
-      </w:pPr>
-    </w:p>
-    <w:p>
-      <w:pPr>
-        <w:pStyle w:val="2"/>
-        <w:rPr>
-          <w:rFonts w:ascii="Bahnschrift" w:hAnsi="Bahnschrift"/>
-        </w:rPr>
-      </w:pPr>
-      <w:bookmarkStart w:id="13" w:name="_Toc188880934"/>
-      <w:r>
-        <w:rPr>
-          <w:rFonts w:ascii="Bahnschrift" w:hAnsi="Bahnschrift"/>
-        </w:rPr>
-        <w:t>Προβολή προσκλήσεων συμμετοχής σε τριμελή</w:t>
-      </w:r>
-      <w:bookmarkEnd w:id="13"/>
-    </w:p>
-    <w:p>
+        <w:lastRenderedPageBreak/>
+        <w:t>Προβολή λίστας διπλωματικών</w:t>
+      </w:r>
+      <w:bookmarkEnd w:id="11"/>
+    </w:p>
+    <w:p>
+      <w:pPr>
+        <w:rPr>
+          <w:lang w:val="el-GR"/>
+        </w:rPr>
+      </w:pPr>
       <w:r>
         <w:rPr>
           <w:noProof/>
         </w:rPr>
         <w:drawing>
-          <wp:inline distT="0" distB="0" distL="0" distR="0" wp14:anchorId="3D0D0D83" wp14:editId="18110AAA">
+          <wp:inline distT="0" distB="0" distL="0" distR="0" wp14:anchorId="5F10DC1F" wp14:editId="71311F4A">
             <wp:extent cx="5490210" cy="2444115"/>
             <wp:effectExtent l="0" t="0" r="0" b="0"/>
-            <wp:docPr id="1951897622" name="Εικόνα 5" descr="Εικόνα που περιέχει κείμενο, στιγμιότυπο οθόνης, γραμματοσειρά, αριθμός&#10;&#10;Περιγραφή που δημιουργήθηκε αυτόματα"/>
+            <wp:docPr id="1611338516" name="Εικόνα 4"/>
             <wp:cNvGraphicFramePr>
               <a:graphicFrameLocks xmlns:a="http://schemas.openxmlformats.org/drawingml/2006/main" noChangeAspect="1"/>
             </wp:cNvGraphicFramePr>
@@ -5978,7 +6078,7 @@
               <a:graphicData uri="http://schemas.openxmlformats.org/drawingml/2006/picture">
                 <pic:pic xmlns:pic="http://schemas.openxmlformats.org/drawingml/2006/picture">
                   <pic:nvPicPr>
-                    <pic:cNvPr id="1951897622" name="Εικόνα 5" descr="Εικόνα που περιέχει κείμενο, στιγμιότυπο οθόνης, γραμματοσειρά, αριθμός&#10;&#10;Περιγραφή που δημιουργήθηκε αυτόματα"/>
+                    <pic:cNvPr id="1611338516" name="Εικόνα 1611338516"/>
                     <pic:cNvPicPr/>
                   </pic:nvPicPr>
                   <pic:blipFill>
@@ -6016,36 +6116,25 @@
           <w:rFonts w:ascii="Bahnschrift" w:hAnsi="Bahnschrift"/>
         </w:rPr>
       </w:pPr>
-      <w:bookmarkStart w:id="14" w:name="_Toc188880935"/>
-      <w:r>
-        <w:rPr>
-          <w:rFonts w:ascii="Bahnschrift" w:hAnsi="Bahnschrift"/>
+      <w:bookmarkStart w:id="12" w:name="_Toc188880936"/>
+      <w:r>
+        <w:rPr>
+          <w:noProof/>
         </w:rPr>
         <w:lastRenderedPageBreak/>
-        <w:t>Προβολή στατιστικών</w:t>
-      </w:r>
-      <w:bookmarkEnd w:id="14"/>
-    </w:p>
-    <w:p>
-      <w:pPr>
-        <w:rPr>
-          <w:sz w:val="24"/>
-          <w:szCs w:val="24"/>
-          <w:lang w:val="el-GR"/>
-        </w:rPr>
-      </w:pPr>
-      <w:r>
-        <w:rPr>
-          <w:noProof/>
-          <w:sz w:val="24"/>
-          <w:szCs w:val="24"/>
-          <w:lang w:val="el-GR"/>
-        </w:rPr>
         <w:drawing>
-          <wp:inline distT="0" distB="0" distL="0" distR="0" wp14:anchorId="4E38C202" wp14:editId="2AC30E87">
-            <wp:extent cx="5490210" cy="2444115"/>
-            <wp:effectExtent l="0" t="0" r="0" b="0"/>
-            <wp:docPr id="2060742076" name="Εικόνα 6" descr="Εικόνα που περιέχει κείμενο, στιγμιότυπο οθόνης, διάγραμμα, γράφημα&#10;&#10;Περιγραφή που δημιουργήθηκε αυτόματα"/>
+          <wp:anchor distT="0" distB="0" distL="114300" distR="114300" simplePos="0" relativeHeight="251664384" behindDoc="0" locked="0" layoutInCell="1" allowOverlap="1" wp14:anchorId="7A36F9E8" wp14:editId="490A2292">
+            <wp:simplePos x="0" y="0"/>
+            <wp:positionH relativeFrom="margin">
+              <wp:align>left</wp:align>
+            </wp:positionH>
+            <wp:positionV relativeFrom="paragraph">
+              <wp:posOffset>4769015</wp:posOffset>
+            </wp:positionV>
+            <wp:extent cx="2653665" cy="2393950"/>
+            <wp:effectExtent l="0" t="0" r="0" b="6350"/>
+            <wp:wrapTopAndBottom/>
+            <wp:docPr id="226879277" name="Εικόνα 19"/>
             <wp:cNvGraphicFramePr>
               <a:graphicFrameLocks xmlns:a="http://schemas.openxmlformats.org/drawingml/2006/main" noChangeAspect="1"/>
             </wp:cNvGraphicFramePr>
@@ -6053,7 +6142,7 @@
               <a:graphicData uri="http://schemas.openxmlformats.org/drawingml/2006/picture">
                 <pic:pic xmlns:pic="http://schemas.openxmlformats.org/drawingml/2006/picture">
                   <pic:nvPicPr>
-                    <pic:cNvPr id="2060742076" name="Εικόνα 6" descr="Εικόνα που περιέχει κείμενο, στιγμιότυπο οθόνης, διάγραμμα, γράφημα&#10;&#10;Περιγραφή που δημιουργήθηκε αυτόματα"/>
+                    <pic:cNvPr id="226879277" name="Εικόνα 226879277"/>
                     <pic:cNvPicPr/>
                   </pic:nvPicPr>
                   <pic:blipFill>
@@ -6071,7 +6160,7 @@
                   <pic:spPr>
                     <a:xfrm>
                       <a:off x="0" y="0"/>
-                      <a:ext cx="5490210" cy="2444115"/>
+                      <a:ext cx="2653665" cy="2393950"/>
                     </a:xfrm>
                     <a:prstGeom prst="rect">
                       <a:avLst/>
@@ -6080,90 +6169,391 @@
                 </pic:pic>
               </a:graphicData>
             </a:graphic>
-          </wp:inline>
+          </wp:anchor>
         </w:drawing>
       </w:r>
-    </w:p>
-    <w:p>
-      <w:pPr>
-        <w:rPr>
-          <w:sz w:val="24"/>
-          <w:szCs w:val="24"/>
-          <w:lang w:val="el-GR"/>
-        </w:rPr>
-      </w:pPr>
-    </w:p>
-    <w:p>
-      <w:pPr>
-        <w:pStyle w:val="1"/>
-        <w:rPr>
-          <w:rFonts w:ascii="Bahnschrift" w:hAnsi="Bahnschrift"/>
-        </w:rPr>
-      </w:pPr>
-      <w:bookmarkStart w:id="15" w:name="_Toc188880937"/>
-      <w:r>
-        <w:rPr>
-          <w:rFonts w:ascii="Bahnschrift" w:hAnsi="Bahnschrift"/>
-        </w:rPr>
-        <w:lastRenderedPageBreak/>
-        <w:t>Φοιτητής/</w:t>
-      </w:r>
-      <w:proofErr w:type="spellStart"/>
-      <w:r>
-        <w:rPr>
-          <w:rFonts w:ascii="Bahnschrift" w:hAnsi="Bahnschrift"/>
-        </w:rPr>
-        <w:t>τρια</w:t>
-      </w:r>
-      <w:bookmarkEnd w:id="15"/>
-      <w:proofErr w:type="spellEnd"/>
-    </w:p>
-    <w:p>
-      <w:pPr>
-        <w:pStyle w:val="2"/>
-        <w:rPr>
-          <w:rFonts w:ascii="Bahnschrift" w:hAnsi="Bahnschrift"/>
-        </w:rPr>
-      </w:pPr>
-      <w:bookmarkStart w:id="16" w:name="_Toc188880938"/>
-      <w:r>
-        <w:rPr>
-          <w:rFonts w:ascii="Bahnschrift" w:hAnsi="Bahnschrift"/>
-        </w:rPr>
-        <w:t>Προβολή θέματος</w:t>
-      </w:r>
-      <w:bookmarkEnd w:id="16"/>
-    </w:p>
-    <w:p>
-      <w:pPr>
-        <w:pStyle w:val="2"/>
-        <w:rPr>
-          <w:rFonts w:ascii="Bahnschrift" w:hAnsi="Bahnschrift"/>
-          <w:lang w:val="en-US"/>
-        </w:rPr>
-      </w:pPr>
-      <w:bookmarkStart w:id="17" w:name="_Toc188880940"/>
-      <w:r>
-        <w:rPr>
-          <w:rFonts w:ascii="Bahnschrift" w:hAnsi="Bahnschrift"/>
-        </w:rPr>
-        <w:t>Διαχείριση διπλωματικής εργασίας</w:t>
-      </w:r>
-      <w:bookmarkEnd w:id="17"/>
-    </w:p>
-    <w:p>
-      <w:pPr>
-        <w:keepNext/>
-      </w:pPr>
       <w:r>
         <w:rPr>
           <w:noProof/>
         </w:rPr>
+        <mc:AlternateContent>
+          <mc:Choice Requires="wps">
+            <w:drawing>
+              <wp:anchor distT="0" distB="0" distL="114300" distR="114300" simplePos="0" relativeHeight="251667456" behindDoc="0" locked="0" layoutInCell="1" allowOverlap="1" wp14:anchorId="4AE44A3A" wp14:editId="114CD99A">
+                <wp:simplePos x="0" y="0"/>
+                <wp:positionH relativeFrom="margin">
+                  <wp:align>left</wp:align>
+                </wp:positionH>
+                <wp:positionV relativeFrom="paragraph">
+                  <wp:posOffset>7277724</wp:posOffset>
+                </wp:positionV>
+                <wp:extent cx="5459730" cy="635"/>
+                <wp:effectExtent l="0" t="0" r="7620" b="2540"/>
+                <wp:wrapTopAndBottom/>
+                <wp:docPr id="1042034710" name="Πλαίσιο κειμένου 1"/>
+                <wp:cNvGraphicFramePr/>
+                <a:graphic xmlns:a="http://schemas.openxmlformats.org/drawingml/2006/main">
+                  <a:graphicData uri="http://schemas.microsoft.com/office/word/2010/wordprocessingShape">
+                    <wps:wsp>
+                      <wps:cNvSpPr txBox="1"/>
+                      <wps:spPr>
+                        <a:xfrm>
+                          <a:off x="0" y="0"/>
+                          <a:ext cx="5459972" cy="635"/>
+                        </a:xfrm>
+                        <a:prstGeom prst="rect">
+                          <a:avLst/>
+                        </a:prstGeom>
+                        <a:solidFill>
+                          <a:prstClr val="white"/>
+                        </a:solidFill>
+                        <a:ln>
+                          <a:noFill/>
+                        </a:ln>
+                      </wps:spPr>
+                      <wps:txbx>
+                        <w:txbxContent>
+                          <w:p>
+                            <w:pPr>
+                              <w:pStyle w:val="ac"/>
+                              <w:rPr>
+                                <w:rFonts w:ascii="Bahnschrift" w:hAnsi="Bahnschrift"/>
+                                <w:noProof/>
+                                <w:color w:val="595959" w:themeColor="text1" w:themeTint="A6"/>
+                                <w:sz w:val="18"/>
+                                <w:lang w:val="el-GR"/>
+                              </w:rPr>
+                            </w:pPr>
+                            <w:r>
+                              <w:rPr>
+                                <w:rFonts w:ascii="Bahnschrift" w:hAnsi="Bahnschrift"/>
+                                <w:noProof/>
+                                <w:sz w:val="18"/>
+                                <w:szCs w:val="14"/>
+                              </w:rPr>
+                              <w:fldChar w:fldCharType="begin"/>
+                            </w:r>
+                            <w:r>
+                              <w:rPr>
+                                <w:rFonts w:ascii="Bahnschrift" w:hAnsi="Bahnschrift"/>
+                                <w:noProof/>
+                                <w:sz w:val="18"/>
+                                <w:szCs w:val="14"/>
+                                <w:lang w:val="el-GR"/>
+                              </w:rPr>
+                              <w:instrText xml:space="preserve"> </w:instrText>
+                            </w:r>
+                            <w:r>
+                              <w:rPr>
+                                <w:rFonts w:ascii="Bahnschrift" w:hAnsi="Bahnschrift"/>
+                                <w:noProof/>
+                                <w:sz w:val="18"/>
+                                <w:szCs w:val="14"/>
+                              </w:rPr>
+                              <w:instrText>SEQ</w:instrText>
+                            </w:r>
+                            <w:r>
+                              <w:rPr>
+                                <w:rFonts w:ascii="Bahnschrift" w:hAnsi="Bahnschrift"/>
+                                <w:noProof/>
+                                <w:sz w:val="18"/>
+                                <w:szCs w:val="14"/>
+                                <w:lang w:val="el-GR"/>
+                              </w:rPr>
+                              <w:instrText xml:space="preserve"> </w:instrText>
+                            </w:r>
+                            <w:r>
+                              <w:rPr>
+                                <w:rFonts w:ascii="Bahnschrift" w:hAnsi="Bahnschrift"/>
+                                <w:noProof/>
+                                <w:sz w:val="18"/>
+                                <w:szCs w:val="14"/>
+                              </w:rPr>
+                              <w:instrText>Figure</w:instrText>
+                            </w:r>
+                            <w:r>
+                              <w:rPr>
+                                <w:rFonts w:ascii="Bahnschrift" w:hAnsi="Bahnschrift"/>
+                                <w:noProof/>
+                                <w:sz w:val="18"/>
+                                <w:szCs w:val="14"/>
+                                <w:lang w:val="el-GR"/>
+                              </w:rPr>
+                              <w:instrText xml:space="preserve"> \* </w:instrText>
+                            </w:r>
+                            <w:r>
+                              <w:rPr>
+                                <w:rFonts w:ascii="Bahnschrift" w:hAnsi="Bahnschrift"/>
+                                <w:noProof/>
+                                <w:sz w:val="18"/>
+                                <w:szCs w:val="14"/>
+                              </w:rPr>
+                              <w:instrText>ARABIC</w:instrText>
+                            </w:r>
+                            <w:r>
+                              <w:rPr>
+                                <w:rFonts w:ascii="Bahnschrift" w:hAnsi="Bahnschrift"/>
+                                <w:noProof/>
+                                <w:sz w:val="18"/>
+                                <w:szCs w:val="14"/>
+                                <w:lang w:val="el-GR"/>
+                              </w:rPr>
+                              <w:instrText xml:space="preserve"> </w:instrText>
+                            </w:r>
+                            <w:r>
+                              <w:rPr>
+                                <w:rFonts w:ascii="Bahnschrift" w:hAnsi="Bahnschrift"/>
+                                <w:noProof/>
+                                <w:sz w:val="18"/>
+                                <w:szCs w:val="14"/>
+                              </w:rPr>
+                              <w:fldChar w:fldCharType="separate"/>
+                            </w:r>
+                            <w:r>
+                              <w:rPr>
+                                <w:rFonts w:ascii="Bahnschrift" w:hAnsi="Bahnschrift"/>
+                                <w:noProof/>
+                                <w:sz w:val="18"/>
+                                <w:szCs w:val="14"/>
+                                <w:lang w:val="el-GR"/>
+                              </w:rPr>
+                              <w:t>2</w:t>
+                            </w:r>
+                            <w:r>
+                              <w:rPr>
+                                <w:rFonts w:ascii="Bahnschrift" w:hAnsi="Bahnschrift"/>
+                                <w:noProof/>
+                                <w:sz w:val="18"/>
+                                <w:szCs w:val="14"/>
+                              </w:rPr>
+                              <w:fldChar w:fldCharType="end"/>
+                            </w:r>
+                            <w:r>
+                              <w:rPr>
+                                <w:rFonts w:ascii="Bahnschrift" w:hAnsi="Bahnschrift"/>
+                                <w:noProof/>
+                                <w:sz w:val="18"/>
+                                <w:szCs w:val="14"/>
+                                <w:lang w:val="el-GR"/>
+                              </w:rPr>
+                              <w:t>:</w:t>
+                            </w:r>
+                            <w:r>
+                              <w:rPr>
+                                <w:rFonts w:ascii="Bahnschrift" w:hAnsi="Bahnschrift"/>
+                                <w:sz w:val="18"/>
+                                <w:szCs w:val="14"/>
+                                <w:lang w:val="el-GR"/>
+                              </w:rPr>
+                              <w:t>Επιλογές Διαχείρισης μιας "Ενεργής" Διπλωματικής</w:t>
+                            </w:r>
+                            <w:r>
+                              <w:rPr>
+                                <w:rFonts w:ascii="Bahnschrift" w:hAnsi="Bahnschrift"/>
+                                <w:noProof/>
+                                <w:sz w:val="18"/>
+                                <w:szCs w:val="14"/>
+                                <w:lang w:val="el-GR"/>
+                              </w:rPr>
+                              <w:t xml:space="preserve"> από τον Διδάσκοντα</w:t>
+                            </w:r>
+                          </w:p>
+                        </w:txbxContent>
+                      </wps:txbx>
+                      <wps:bodyPr rot="0" spcFirstLastPara="0" vertOverflow="overflow" horzOverflow="overflow" vert="horz" wrap="square" lIns="0" tIns="0" rIns="0" bIns="0" numCol="1" spcCol="0" rtlCol="0" fromWordArt="0" anchor="t" anchorCtr="0" forceAA="0" compatLnSpc="1">
+                        <a:prstTxWarp prst="textNoShape">
+                          <a:avLst/>
+                        </a:prstTxWarp>
+                        <a:spAutoFit/>
+                      </wps:bodyPr>
+                    </wps:wsp>
+                  </a:graphicData>
+                </a:graphic>
+                <wp14:sizeRelH relativeFrom="margin">
+                  <wp14:pctWidth>0</wp14:pctWidth>
+                </wp14:sizeRelH>
+              </wp:anchor>
+            </w:drawing>
+          </mc:Choice>
+          <mc:Fallback>
+            <w:pict>
+              <v:shapetype w14:anchorId="4AE44A3A" id="_x0000_t202" coordsize="21600,21600" o:spt="202" path="m,l,21600r21600,l21600,xe">
+                <v:stroke joinstyle="miter"/>
+                <v:path gradientshapeok="t" o:connecttype="rect"/>
+              </v:shapetype>
+              <v:shape id="Πλαίσιο κειμένου 1" o:spid="_x0000_s1026" type="#_x0000_t202" style="position:absolute;margin-left:0;margin-top:573.05pt;width:429.9pt;height:.05pt;z-index:251667456;visibility:visible;mso-wrap-style:square;mso-width-percent:0;mso-wrap-distance-left:9pt;mso-wrap-distance-top:0;mso-wrap-distance-right:9pt;mso-wrap-distance-bottom:0;mso-position-horizontal:left;mso-position-horizontal-relative:margin;mso-position-vertical:absolute;mso-position-vertical-relative:text;mso-width-percent:0;mso-width-relative:margin;v-text-anchor:top" o:gfxdata="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" stroked="f">
+                <v:textbox style="mso-fit-shape-to-text:t" inset="0,0,0,0">
+                  <w:txbxContent>
+                    <w:p>
+                      <w:pPr>
+                        <w:pStyle w:val="ac"/>
+                        <w:rPr>
+                          <w:rFonts w:ascii="Bahnschrift" w:hAnsi="Bahnschrift"/>
+                          <w:noProof/>
+                          <w:color w:val="595959" w:themeColor="text1" w:themeTint="A6"/>
+                          <w:sz w:val="18"/>
+                          <w:lang w:val="el-GR"/>
+                        </w:rPr>
+                      </w:pPr>
+                      <w:r>
+                        <w:rPr>
+                          <w:rFonts w:ascii="Bahnschrift" w:hAnsi="Bahnschrift"/>
+                          <w:noProof/>
+                          <w:sz w:val="18"/>
+                          <w:szCs w:val="14"/>
+                        </w:rPr>
+                        <w:fldChar w:fldCharType="begin"/>
+                      </w:r>
+                      <w:r>
+                        <w:rPr>
+                          <w:rFonts w:ascii="Bahnschrift" w:hAnsi="Bahnschrift"/>
+                          <w:noProof/>
+                          <w:sz w:val="18"/>
+                          <w:szCs w:val="14"/>
+                          <w:lang w:val="el-GR"/>
+                        </w:rPr>
+                        <w:instrText xml:space="preserve"> </w:instrText>
+                      </w:r>
+                      <w:r>
+                        <w:rPr>
+                          <w:rFonts w:ascii="Bahnschrift" w:hAnsi="Bahnschrift"/>
+                          <w:noProof/>
+                          <w:sz w:val="18"/>
+                          <w:szCs w:val="14"/>
+                        </w:rPr>
+                        <w:instrText>SEQ</w:instrText>
+                      </w:r>
+                      <w:r>
+                        <w:rPr>
+                          <w:rFonts w:ascii="Bahnschrift" w:hAnsi="Bahnschrift"/>
+                          <w:noProof/>
+                          <w:sz w:val="18"/>
+                          <w:szCs w:val="14"/>
+                          <w:lang w:val="el-GR"/>
+                        </w:rPr>
+                        <w:instrText xml:space="preserve"> </w:instrText>
+                      </w:r>
+                      <w:r>
+                        <w:rPr>
+                          <w:rFonts w:ascii="Bahnschrift" w:hAnsi="Bahnschrift"/>
+                          <w:noProof/>
+                          <w:sz w:val="18"/>
+                          <w:szCs w:val="14"/>
+                        </w:rPr>
+                        <w:instrText>Figure</w:instrText>
+                      </w:r>
+                      <w:r>
+                        <w:rPr>
+                          <w:rFonts w:ascii="Bahnschrift" w:hAnsi="Bahnschrift"/>
+                          <w:noProof/>
+                          <w:sz w:val="18"/>
+                          <w:szCs w:val="14"/>
+                          <w:lang w:val="el-GR"/>
+                        </w:rPr>
+                        <w:instrText xml:space="preserve"> \* </w:instrText>
+                      </w:r>
+                      <w:r>
+                        <w:rPr>
+                          <w:rFonts w:ascii="Bahnschrift" w:hAnsi="Bahnschrift"/>
+                          <w:noProof/>
+                          <w:sz w:val="18"/>
+                          <w:szCs w:val="14"/>
+                        </w:rPr>
+                        <w:instrText>ARABIC</w:instrText>
+                      </w:r>
+                      <w:r>
+                        <w:rPr>
+                          <w:rFonts w:ascii="Bahnschrift" w:hAnsi="Bahnschrift"/>
+                          <w:noProof/>
+                          <w:sz w:val="18"/>
+                          <w:szCs w:val="14"/>
+                          <w:lang w:val="el-GR"/>
+                        </w:rPr>
+                        <w:instrText xml:space="preserve"> </w:instrText>
+                      </w:r>
+                      <w:r>
+                        <w:rPr>
+                          <w:rFonts w:ascii="Bahnschrift" w:hAnsi="Bahnschrift"/>
+                          <w:noProof/>
+                          <w:sz w:val="18"/>
+                          <w:szCs w:val="14"/>
+                        </w:rPr>
+                        <w:fldChar w:fldCharType="separate"/>
+                      </w:r>
+                      <w:r>
+                        <w:rPr>
+                          <w:rFonts w:ascii="Bahnschrift" w:hAnsi="Bahnschrift"/>
+                          <w:noProof/>
+                          <w:sz w:val="18"/>
+                          <w:szCs w:val="14"/>
+                          <w:lang w:val="el-GR"/>
+                        </w:rPr>
+                        <w:t>2</w:t>
+                      </w:r>
+                      <w:r>
+                        <w:rPr>
+                          <w:rFonts w:ascii="Bahnschrift" w:hAnsi="Bahnschrift"/>
+                          <w:noProof/>
+                          <w:sz w:val="18"/>
+                          <w:szCs w:val="14"/>
+                        </w:rPr>
+                        <w:fldChar w:fldCharType="end"/>
+                      </w:r>
+                      <w:r>
+                        <w:rPr>
+                          <w:rFonts w:ascii="Bahnschrift" w:hAnsi="Bahnschrift"/>
+                          <w:noProof/>
+                          <w:sz w:val="18"/>
+                          <w:szCs w:val="14"/>
+                          <w:lang w:val="el-GR"/>
+                        </w:rPr>
+                        <w:t>:</w:t>
+                      </w:r>
+                      <w:r>
+                        <w:rPr>
+                          <w:rFonts w:ascii="Bahnschrift" w:hAnsi="Bahnschrift"/>
+                          <w:sz w:val="18"/>
+                          <w:szCs w:val="14"/>
+                          <w:lang w:val="el-GR"/>
+                        </w:rPr>
+                        <w:t>Επιλογές Διαχείρισης μιας "Ενεργής" Διπλωματικής</w:t>
+                      </w:r>
+                      <w:r>
+                        <w:rPr>
+                          <w:rFonts w:ascii="Bahnschrift" w:hAnsi="Bahnschrift"/>
+                          <w:noProof/>
+                          <w:sz w:val="18"/>
+                          <w:szCs w:val="14"/>
+                          <w:lang w:val="el-GR"/>
+                        </w:rPr>
+                        <w:t xml:space="preserve"> από τον Διδάσκοντα</w:t>
+                      </w:r>
+                    </w:p>
+                  </w:txbxContent>
+                </v:textbox>
+                <w10:wrap type="topAndBottom" anchorx="margin"/>
+              </v:shape>
+            </w:pict>
+          </mc:Fallback>
+        </mc:AlternateContent>
+      </w:r>
+      <w:r>
+        <w:rPr>
+          <w:noProof/>
+        </w:rPr>
         <w:drawing>
-          <wp:inline distT="0" distB="0" distL="0" distR="0" wp14:anchorId="1F567ADB" wp14:editId="5AD20EE4">
-            <wp:extent cx="3706582" cy="3340468"/>
-            <wp:effectExtent l="0" t="0" r="8255" b="0"/>
-            <wp:docPr id="183716891" name="Εικόνα 15" descr="Εικόνα που περιέχει κείμενο, στιγμιότυπο οθόνης, γραμματοσειρά, αριθμός&#10;&#10;Περιγραφή που δημιουργήθηκε αυτόματα"/>
+          <wp:anchor distT="0" distB="0" distL="114300" distR="114300" simplePos="0" relativeHeight="251661312" behindDoc="0" locked="0" layoutInCell="1" allowOverlap="1" wp14:anchorId="375C8890" wp14:editId="1AE066D7">
+            <wp:simplePos x="0" y="0"/>
+            <wp:positionH relativeFrom="margin">
+              <wp:posOffset>58141</wp:posOffset>
+            </wp:positionH>
+            <wp:positionV relativeFrom="paragraph">
+              <wp:posOffset>380560</wp:posOffset>
+            </wp:positionV>
+            <wp:extent cx="2644775" cy="3398520"/>
+            <wp:effectExtent l="0" t="0" r="3175" b="0"/>
+            <wp:wrapTopAndBottom/>
+            <wp:docPr id="201502770" name="Εικόνα 20"/>
             <wp:cNvGraphicFramePr>
               <a:graphicFrameLocks xmlns:a="http://schemas.openxmlformats.org/drawingml/2006/main" noChangeAspect="1"/>
             </wp:cNvGraphicFramePr>
@@ -6171,7 +6561,7 @@
               <a:graphicData uri="http://schemas.openxmlformats.org/drawingml/2006/picture">
                 <pic:pic xmlns:pic="http://schemas.openxmlformats.org/drawingml/2006/picture">
                   <pic:nvPicPr>
-                    <pic:cNvPr id="183716891" name="Εικόνα 15" descr="Εικόνα που περιέχει κείμενο, στιγμιότυπο οθόνης, γραμματοσειρά, αριθμός&#10;&#10;Περιγραφή που δημιουργήθηκε αυτόματα"/>
+                    <pic:cNvPr id="201502770" name="Εικόνα 201502770"/>
                     <pic:cNvPicPr/>
                   </pic:nvPicPr>
                   <pic:blipFill>
@@ -6189,7 +6579,7 @@
                   <pic:spPr>
                     <a:xfrm>
                       <a:off x="0" y="0"/>
-                      <a:ext cx="3726537" cy="3358452"/>
+                      <a:ext cx="2644775" cy="3398520"/>
                     </a:xfrm>
                     <a:prstGeom prst="rect">
                       <a:avLst/>
@@ -6198,138 +6588,393 @@
                 </pic:pic>
               </a:graphicData>
             </a:graphic>
-          </wp:inline>
+          </wp:anchor>
         </w:drawing>
       </w:r>
+      <w:r>
+        <w:rPr>
+          <w:noProof/>
+        </w:rPr>
+        <mc:AlternateContent>
+          <mc:Choice Requires="wps">
+            <w:drawing>
+              <wp:anchor distT="0" distB="0" distL="114300" distR="114300" simplePos="0" relativeHeight="251663360" behindDoc="0" locked="0" layoutInCell="1" allowOverlap="1" wp14:anchorId="4F10AA47" wp14:editId="47F42279">
+                <wp:simplePos x="0" y="0"/>
+                <wp:positionH relativeFrom="margin">
+                  <wp:align>left</wp:align>
+                </wp:positionH>
+                <wp:positionV relativeFrom="paragraph">
+                  <wp:posOffset>3842385</wp:posOffset>
+                </wp:positionV>
+                <wp:extent cx="4846320" cy="635"/>
+                <wp:effectExtent l="0" t="0" r="0" b="6985"/>
+                <wp:wrapTopAndBottom/>
+                <wp:docPr id="338933614" name="Πλαίσιο κειμένου 1"/>
+                <wp:cNvGraphicFramePr/>
+                <a:graphic xmlns:a="http://schemas.openxmlformats.org/drawingml/2006/main">
+                  <a:graphicData uri="http://schemas.microsoft.com/office/word/2010/wordprocessingShape">
+                    <wps:wsp>
+                      <wps:cNvSpPr txBox="1"/>
+                      <wps:spPr>
+                        <a:xfrm>
+                          <a:off x="0" y="0"/>
+                          <a:ext cx="4846320" cy="635"/>
+                        </a:xfrm>
+                        <a:prstGeom prst="rect">
+                          <a:avLst/>
+                        </a:prstGeom>
+                        <a:solidFill>
+                          <a:prstClr val="white"/>
+                        </a:solidFill>
+                        <a:ln>
+                          <a:noFill/>
+                        </a:ln>
+                      </wps:spPr>
+                      <wps:txbx>
+                        <w:txbxContent>
+                          <w:p>
+                            <w:pPr>
+                              <w:pStyle w:val="ac"/>
+                              <w:rPr>
+                                <w:rFonts w:ascii="Bahnschrift" w:hAnsi="Bahnschrift"/>
+                                <w:noProof/>
+                                <w:sz w:val="28"/>
+                                <w:szCs w:val="20"/>
+                                <w:lang w:val="el-GR"/>
+                              </w:rPr>
+                            </w:pPr>
+                            <w:r>
+                              <w:rPr>
+                                <w:rFonts w:ascii="Bahnschrift" w:hAnsi="Bahnschrift"/>
+                                <w:noProof/>
+                                <w:sz w:val="18"/>
+                                <w:szCs w:val="14"/>
+                              </w:rPr>
+                              <w:fldChar w:fldCharType="begin"/>
+                            </w:r>
+                            <w:r>
+                              <w:rPr>
+                                <w:rFonts w:ascii="Bahnschrift" w:hAnsi="Bahnschrift"/>
+                                <w:noProof/>
+                                <w:sz w:val="18"/>
+                                <w:szCs w:val="14"/>
+                                <w:lang w:val="el-GR"/>
+                              </w:rPr>
+                              <w:instrText xml:space="preserve"> </w:instrText>
+                            </w:r>
+                            <w:r>
+                              <w:rPr>
+                                <w:rFonts w:ascii="Bahnschrift" w:hAnsi="Bahnschrift"/>
+                                <w:noProof/>
+                                <w:sz w:val="18"/>
+                                <w:szCs w:val="14"/>
+                              </w:rPr>
+                              <w:instrText>SEQ</w:instrText>
+                            </w:r>
+                            <w:r>
+                              <w:rPr>
+                                <w:rFonts w:ascii="Bahnschrift" w:hAnsi="Bahnschrift"/>
+                                <w:noProof/>
+                                <w:sz w:val="18"/>
+                                <w:szCs w:val="14"/>
+                                <w:lang w:val="el-GR"/>
+                              </w:rPr>
+                              <w:instrText xml:space="preserve"> </w:instrText>
+                            </w:r>
+                            <w:r>
+                              <w:rPr>
+                                <w:rFonts w:ascii="Bahnschrift" w:hAnsi="Bahnschrift"/>
+                                <w:noProof/>
+                                <w:sz w:val="18"/>
+                                <w:szCs w:val="14"/>
+                              </w:rPr>
+                              <w:instrText>Figure</w:instrText>
+                            </w:r>
+                            <w:r>
+                              <w:rPr>
+                                <w:rFonts w:ascii="Bahnschrift" w:hAnsi="Bahnschrift"/>
+                                <w:noProof/>
+                                <w:sz w:val="18"/>
+                                <w:szCs w:val="14"/>
+                                <w:lang w:val="el-GR"/>
+                              </w:rPr>
+                              <w:instrText xml:space="preserve"> \* </w:instrText>
+                            </w:r>
+                            <w:r>
+                              <w:rPr>
+                                <w:rFonts w:ascii="Bahnschrift" w:hAnsi="Bahnschrift"/>
+                                <w:noProof/>
+                                <w:sz w:val="18"/>
+                                <w:szCs w:val="14"/>
+                              </w:rPr>
+                              <w:instrText>ARABIC</w:instrText>
+                            </w:r>
+                            <w:r>
+                              <w:rPr>
+                                <w:rFonts w:ascii="Bahnschrift" w:hAnsi="Bahnschrift"/>
+                                <w:noProof/>
+                                <w:sz w:val="18"/>
+                                <w:szCs w:val="14"/>
+                                <w:lang w:val="el-GR"/>
+                              </w:rPr>
+                              <w:instrText xml:space="preserve"> </w:instrText>
+                            </w:r>
+                            <w:r>
+                              <w:rPr>
+                                <w:rFonts w:ascii="Bahnschrift" w:hAnsi="Bahnschrift"/>
+                                <w:noProof/>
+                                <w:sz w:val="18"/>
+                                <w:szCs w:val="14"/>
+                              </w:rPr>
+                              <w:fldChar w:fldCharType="separate"/>
+                            </w:r>
+                            <w:r>
+                              <w:rPr>
+                                <w:rFonts w:ascii="Bahnschrift" w:hAnsi="Bahnschrift"/>
+                                <w:noProof/>
+                                <w:sz w:val="18"/>
+                                <w:szCs w:val="14"/>
+                                <w:lang w:val="el-GR"/>
+                              </w:rPr>
+                              <w:t>3</w:t>
+                            </w:r>
+                            <w:r>
+                              <w:rPr>
+                                <w:rFonts w:ascii="Bahnschrift" w:hAnsi="Bahnschrift"/>
+                                <w:noProof/>
+                                <w:sz w:val="18"/>
+                                <w:szCs w:val="14"/>
+                              </w:rPr>
+                              <w:fldChar w:fldCharType="end"/>
+                            </w:r>
+                            <w:r>
+                              <w:rPr>
+                                <w:rFonts w:ascii="Bahnschrift" w:hAnsi="Bahnschrift"/>
+                                <w:sz w:val="18"/>
+                                <w:szCs w:val="14"/>
+                                <w:lang w:val="el-GR"/>
+                              </w:rPr>
+                              <w:t>Επιλογές Διαχείρισης "Υπό Ανάθεση" Διπλωματικής από τον Επιβλέποντα</w:t>
+                            </w:r>
+                          </w:p>
+                        </w:txbxContent>
+                      </wps:txbx>
+                      <wps:bodyPr rot="0" spcFirstLastPara="0" vertOverflow="overflow" horzOverflow="overflow" vert="horz" wrap="square" lIns="0" tIns="0" rIns="0" bIns="0" numCol="1" spcCol="0" rtlCol="0" fromWordArt="0" anchor="t" anchorCtr="0" forceAA="0" compatLnSpc="1">
+                        <a:prstTxWarp prst="textNoShape">
+                          <a:avLst/>
+                        </a:prstTxWarp>
+                        <a:spAutoFit/>
+                      </wps:bodyPr>
+                    </wps:wsp>
+                  </a:graphicData>
+                </a:graphic>
+                <wp14:sizeRelH relativeFrom="margin">
+                  <wp14:pctWidth>0</wp14:pctWidth>
+                </wp14:sizeRelH>
+              </wp:anchor>
+            </w:drawing>
+          </mc:Choice>
+          <mc:Fallback>
+            <w:pict>
+              <v:shape w14:anchorId="4F10AA47" id="_x0000_s1027" type="#_x0000_t202" style="position:absolute;margin-left:0;margin-top:302.55pt;width:381.6pt;height:.05pt;z-index:251663360;visibility:visible;mso-wrap-style:square;mso-width-percent:0;mso-wrap-distance-left:9pt;mso-wrap-distance-top:0;mso-wrap-distance-right:9pt;mso-wrap-distance-bottom:0;mso-position-horizontal:left;mso-position-horizontal-relative:margin;mso-position-vertical:absolute;mso-position-vertical-relative:text;mso-width-percent:0;mso-width-relative:margin;v-text-anchor:top" o:gfxdata="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" stroked="f">
+                <v:textbox style="mso-fit-shape-to-text:t" inset="0,0,0,0">
+                  <w:txbxContent>
+                    <w:p>
+                      <w:pPr>
+                        <w:pStyle w:val="ac"/>
+                        <w:rPr>
+                          <w:rFonts w:ascii="Bahnschrift" w:hAnsi="Bahnschrift"/>
+                          <w:noProof/>
+                          <w:sz w:val="28"/>
+                          <w:szCs w:val="20"/>
+                          <w:lang w:val="el-GR"/>
+                        </w:rPr>
+                      </w:pPr>
+                      <w:r>
+                        <w:rPr>
+                          <w:rFonts w:ascii="Bahnschrift" w:hAnsi="Bahnschrift"/>
+                          <w:noProof/>
+                          <w:sz w:val="18"/>
+                          <w:szCs w:val="14"/>
+                        </w:rPr>
+                        <w:fldChar w:fldCharType="begin"/>
+                      </w:r>
+                      <w:r>
+                        <w:rPr>
+                          <w:rFonts w:ascii="Bahnschrift" w:hAnsi="Bahnschrift"/>
+                          <w:noProof/>
+                          <w:sz w:val="18"/>
+                          <w:szCs w:val="14"/>
+                          <w:lang w:val="el-GR"/>
+                        </w:rPr>
+                        <w:instrText xml:space="preserve"> </w:instrText>
+                      </w:r>
+                      <w:r>
+                        <w:rPr>
+                          <w:rFonts w:ascii="Bahnschrift" w:hAnsi="Bahnschrift"/>
+                          <w:noProof/>
+                          <w:sz w:val="18"/>
+                          <w:szCs w:val="14"/>
+                        </w:rPr>
+                        <w:instrText>SEQ</w:instrText>
+                      </w:r>
+                      <w:r>
+                        <w:rPr>
+                          <w:rFonts w:ascii="Bahnschrift" w:hAnsi="Bahnschrift"/>
+                          <w:noProof/>
+                          <w:sz w:val="18"/>
+                          <w:szCs w:val="14"/>
+                          <w:lang w:val="el-GR"/>
+                        </w:rPr>
+                        <w:instrText xml:space="preserve"> </w:instrText>
+                      </w:r>
+                      <w:r>
+                        <w:rPr>
+                          <w:rFonts w:ascii="Bahnschrift" w:hAnsi="Bahnschrift"/>
+                          <w:noProof/>
+                          <w:sz w:val="18"/>
+                          <w:szCs w:val="14"/>
+                        </w:rPr>
+                        <w:instrText>Figure</w:instrText>
+                      </w:r>
+                      <w:r>
+                        <w:rPr>
+                          <w:rFonts w:ascii="Bahnschrift" w:hAnsi="Bahnschrift"/>
+                          <w:noProof/>
+                          <w:sz w:val="18"/>
+                          <w:szCs w:val="14"/>
+                          <w:lang w:val="el-GR"/>
+                        </w:rPr>
+                        <w:instrText xml:space="preserve"> \* </w:instrText>
+                      </w:r>
+                      <w:r>
+                        <w:rPr>
+                          <w:rFonts w:ascii="Bahnschrift" w:hAnsi="Bahnschrift"/>
+                          <w:noProof/>
+                          <w:sz w:val="18"/>
+                          <w:szCs w:val="14"/>
+                        </w:rPr>
+                        <w:instrText>ARABIC</w:instrText>
+                      </w:r>
+                      <w:r>
+                        <w:rPr>
+                          <w:rFonts w:ascii="Bahnschrift" w:hAnsi="Bahnschrift"/>
+                          <w:noProof/>
+                          <w:sz w:val="18"/>
+                          <w:szCs w:val="14"/>
+                          <w:lang w:val="el-GR"/>
+                        </w:rPr>
+                        <w:instrText xml:space="preserve"> </w:instrText>
+                      </w:r>
+                      <w:r>
+                        <w:rPr>
+                          <w:rFonts w:ascii="Bahnschrift" w:hAnsi="Bahnschrift"/>
+                          <w:noProof/>
+                          <w:sz w:val="18"/>
+                          <w:szCs w:val="14"/>
+                        </w:rPr>
+                        <w:fldChar w:fldCharType="separate"/>
+                      </w:r>
+                      <w:r>
+                        <w:rPr>
+                          <w:rFonts w:ascii="Bahnschrift" w:hAnsi="Bahnschrift"/>
+                          <w:noProof/>
+                          <w:sz w:val="18"/>
+                          <w:szCs w:val="14"/>
+                          <w:lang w:val="el-GR"/>
+                        </w:rPr>
+                        <w:t>3</w:t>
+                      </w:r>
+                      <w:r>
+                        <w:rPr>
+                          <w:rFonts w:ascii="Bahnschrift" w:hAnsi="Bahnschrift"/>
+                          <w:noProof/>
+                          <w:sz w:val="18"/>
+                          <w:szCs w:val="14"/>
+                        </w:rPr>
+                        <w:fldChar w:fldCharType="end"/>
+                      </w:r>
+                      <w:r>
+                        <w:rPr>
+                          <w:rFonts w:ascii="Bahnschrift" w:hAnsi="Bahnschrift"/>
+                          <w:sz w:val="18"/>
+                          <w:szCs w:val="14"/>
+                          <w:lang w:val="el-GR"/>
+                        </w:rPr>
+                        <w:t>Επιλογές Διαχείρισης "Υπό Ανάθεση" Διπλωματικής από τον Επιβλέποντα</w:t>
+                      </w:r>
+                    </w:p>
+                  </w:txbxContent>
+                </v:textbox>
+                <w10:wrap type="topAndBottom" anchorx="margin"/>
+              </v:shape>
+            </w:pict>
+          </mc:Fallback>
+        </mc:AlternateContent>
+      </w:r>
+      <w:r>
+        <w:rPr>
+          <w:rFonts w:ascii="Bahnschrift" w:hAnsi="Bahnschrift"/>
+        </w:rPr>
+        <w:t>Διαχείριση διπλωματικών εργασιών</w:t>
+      </w:r>
+      <w:bookmarkEnd w:id="12"/>
+    </w:p>
+    <w:p>
+      <w:pPr>
+        <w:keepNext/>
+        <w:rPr>
+          <w:lang w:val="el-GR"/>
+        </w:rPr>
+      </w:pPr>
     </w:p>
     <w:p>
       <w:pPr>
         <w:pStyle w:val="ac"/>
         <w:rPr>
-          <w:rFonts w:ascii="Bahnschrift" w:hAnsi="Bahnschrift"/>
-          <w:sz w:val="20"/>
-          <w:szCs w:val="16"/>
-          <w:lang w:val="el-GR"/>
-        </w:rPr>
-      </w:pPr>
-      <w:r>
-        <w:rPr>
-          <w:rFonts w:ascii="Bahnschrift" w:hAnsi="Bahnschrift"/>
-          <w:sz w:val="20"/>
-          <w:szCs w:val="16"/>
-        </w:rPr>
-        <w:fldChar w:fldCharType="begin"/>
-      </w:r>
-      <w:r>
-        <w:rPr>
-          <w:rFonts w:ascii="Bahnschrift" w:hAnsi="Bahnschrift"/>
-          <w:sz w:val="20"/>
-          <w:szCs w:val="16"/>
-          <w:lang w:val="el-GR"/>
-        </w:rPr>
-        <w:instrText xml:space="preserve"> </w:instrText>
-      </w:r>
-      <w:r>
-        <w:rPr>
-          <w:rFonts w:ascii="Bahnschrift" w:hAnsi="Bahnschrift"/>
-          <w:sz w:val="20"/>
-          <w:szCs w:val="16"/>
-        </w:rPr>
-        <w:instrText>SEQ</w:instrText>
-      </w:r>
-      <w:r>
-        <w:rPr>
-          <w:rFonts w:ascii="Bahnschrift" w:hAnsi="Bahnschrift"/>
-          <w:sz w:val="20"/>
-          <w:szCs w:val="16"/>
-          <w:lang w:val="el-GR"/>
-        </w:rPr>
-        <w:instrText xml:space="preserve"> </w:instrText>
-      </w:r>
-      <w:r>
-        <w:rPr>
-          <w:rFonts w:ascii="Bahnschrift" w:hAnsi="Bahnschrift"/>
-          <w:sz w:val="20"/>
-          <w:szCs w:val="16"/>
-        </w:rPr>
-        <w:instrText>Figure</w:instrText>
-      </w:r>
-      <w:r>
-        <w:rPr>
-          <w:rFonts w:ascii="Bahnschrift" w:hAnsi="Bahnschrift"/>
-          <w:sz w:val="20"/>
-          <w:szCs w:val="16"/>
-          <w:lang w:val="el-GR"/>
-        </w:rPr>
-        <w:instrText xml:space="preserve"> \* </w:instrText>
-      </w:r>
-      <w:r>
-        <w:rPr>
-          <w:rFonts w:ascii="Bahnschrift" w:hAnsi="Bahnschrift"/>
-          <w:sz w:val="20"/>
-          <w:szCs w:val="16"/>
-        </w:rPr>
-        <w:instrText>ARABIC</w:instrText>
-      </w:r>
-      <w:r>
-        <w:rPr>
-          <w:rFonts w:ascii="Bahnschrift" w:hAnsi="Bahnschrift"/>
-          <w:sz w:val="20"/>
-          <w:szCs w:val="16"/>
-          <w:lang w:val="el-GR"/>
-        </w:rPr>
-        <w:instrText xml:space="preserve"> </w:instrText>
-      </w:r>
-      <w:r>
-        <w:rPr>
-          <w:rFonts w:ascii="Bahnschrift" w:hAnsi="Bahnschrift"/>
-          <w:sz w:val="20"/>
-          <w:szCs w:val="16"/>
-        </w:rPr>
-        <w:fldChar w:fldCharType="separate"/>
-      </w:r>
-      <w:r>
-        <w:rPr>
-          <w:rFonts w:ascii="Bahnschrift" w:hAnsi="Bahnschrift"/>
+          <w:lang w:val="el-GR"/>
+        </w:rPr>
+      </w:pPr>
+    </w:p>
+    <w:p>
+      <w:pPr>
+        <w:rPr>
+          <w:lang w:val="el-GR"/>
+        </w:rPr>
+      </w:pPr>
+    </w:p>
+    <w:p>
+      <w:pPr>
+        <w:rPr>
+          <w:lang w:val="el-GR"/>
+        </w:rPr>
+      </w:pPr>
+    </w:p>
+    <w:p>
+      <w:pPr>
+        <w:rPr>
+          <w:lang w:val="el-GR"/>
+        </w:rPr>
+      </w:pPr>
+      <w:r>
+        <w:rPr>
           <w:noProof/>
-          <w:sz w:val="20"/>
-          <w:szCs w:val="16"/>
-          <w:lang w:val="el-GR"/>
-        </w:rPr>
-        <w:t>1</w:t>
-      </w:r>
-      <w:r>
-        <w:rPr>
-          <w:rFonts w:ascii="Bahnschrift" w:hAnsi="Bahnschrift"/>
-          <w:sz w:val="20"/>
-          <w:szCs w:val="16"/>
-        </w:rPr>
-        <w:fldChar w:fldCharType="end"/>
-      </w:r>
-      <w:r>
-        <w:rPr>
-          <w:rFonts w:ascii="Bahnschrift" w:hAnsi="Bahnschrift"/>
-          <w:sz w:val="20"/>
-          <w:szCs w:val="16"/>
-          <w:lang w:val="el-GR"/>
-        </w:rPr>
-        <w:t>Σενάρια Διαχείρισης Διπλωματικής "Υπό Ανάθεση" από Φοιτητή</w:t>
-      </w:r>
-    </w:p>
-    <w:p>
-      <w:pPr>
-        <w:keepNext/>
-      </w:pPr>
-      <w:r>
-        <w:rPr>
-          <w:noProof/>
+          <w:lang w:val="el-GR"/>
         </w:rPr>
         <w:lastRenderedPageBreak/>
         <w:drawing>
-          <wp:inline distT="0" distB="0" distL="0" distR="0" wp14:anchorId="67AF88C9" wp14:editId="292A6784">
-            <wp:extent cx="3208762" cy="3911306"/>
-            <wp:effectExtent l="0" t="0" r="0" b="0"/>
-            <wp:docPr id="892903334" name="Εικόνα 16" descr="Εικόνα που περιέχει κείμενο, στιγμιότυπο οθόνης, γραμματοσειρά, έγγραφο&#10;&#10;Περιγραφή που δημιουργήθηκε αυτόματα"/>
+          <wp:anchor distT="0" distB="0" distL="114300" distR="114300" simplePos="0" relativeHeight="251671552" behindDoc="0" locked="0" layoutInCell="1" allowOverlap="1" wp14:anchorId="1E472A9B" wp14:editId="77C5F7C3">
+            <wp:simplePos x="0" y="0"/>
+            <wp:positionH relativeFrom="column">
+              <wp:posOffset>-286088</wp:posOffset>
+            </wp:positionH>
+            <wp:positionV relativeFrom="paragraph">
+              <wp:posOffset>-271</wp:posOffset>
+            </wp:positionV>
+            <wp:extent cx="2414905" cy="1835150"/>
+            <wp:effectExtent l="0" t="0" r="4445" b="0"/>
+            <wp:wrapSquare wrapText="bothSides"/>
+            <wp:docPr id="2015436454" name="Εικόνα 22"/>
             <wp:cNvGraphicFramePr>
               <a:graphicFrameLocks xmlns:a="http://schemas.openxmlformats.org/drawingml/2006/main" noChangeAspect="1"/>
             </wp:cNvGraphicFramePr>
@@ -6337,7 +6982,7 @@
               <a:graphicData uri="http://schemas.openxmlformats.org/drawingml/2006/picture">
                 <pic:pic xmlns:pic="http://schemas.openxmlformats.org/drawingml/2006/picture">
                   <pic:nvPicPr>
-                    <pic:cNvPr id="892903334" name="Εικόνα 16" descr="Εικόνα που περιέχει κείμενο, στιγμιότυπο οθόνης, γραμματοσειρά, έγγραφο&#10;&#10;Περιγραφή που δημιουργήθηκε αυτόματα"/>
+                    <pic:cNvPr id="2015436454" name="Εικόνα 2015436454"/>
                     <pic:cNvPicPr/>
                   </pic:nvPicPr>
                   <pic:blipFill>
@@ -6355,7 +7000,7 @@
                   <pic:spPr>
                     <a:xfrm>
                       <a:off x="0" y="0"/>
-                      <a:ext cx="3235924" cy="3944415"/>
+                      <a:ext cx="2414905" cy="1835150"/>
                     </a:xfrm>
                     <a:prstGeom prst="rect">
                       <a:avLst/>
@@ -6364,136 +7009,358 @@
                 </pic:pic>
               </a:graphicData>
             </a:graphic>
-          </wp:inline>
+          </wp:anchor>
         </w:drawing>
       </w:r>
     </w:p>
     <w:p>
       <w:pPr>
-        <w:pStyle w:val="ac"/>
-        <w:rPr>
-          <w:rFonts w:ascii="Bahnschrift" w:hAnsi="Bahnschrift"/>
-          <w:sz w:val="20"/>
-          <w:szCs w:val="16"/>
-          <w:lang w:val="el-GR"/>
-        </w:rPr>
-      </w:pPr>
-      <w:r>
-        <w:rPr>
-          <w:rFonts w:ascii="Bahnschrift" w:hAnsi="Bahnschrift"/>
-          <w:sz w:val="20"/>
-          <w:szCs w:val="16"/>
-        </w:rPr>
-        <w:fldChar w:fldCharType="begin"/>
-      </w:r>
-      <w:r>
-        <w:rPr>
-          <w:rFonts w:ascii="Bahnschrift" w:hAnsi="Bahnschrift"/>
-          <w:sz w:val="20"/>
-          <w:szCs w:val="16"/>
-          <w:lang w:val="el-GR"/>
-        </w:rPr>
-        <w:instrText xml:space="preserve"> </w:instrText>
-      </w:r>
-      <w:r>
-        <w:rPr>
-          <w:rFonts w:ascii="Bahnschrift" w:hAnsi="Bahnschrift"/>
-          <w:sz w:val="20"/>
-          <w:szCs w:val="16"/>
-        </w:rPr>
-        <w:instrText>SEQ</w:instrText>
-      </w:r>
-      <w:r>
-        <w:rPr>
-          <w:rFonts w:ascii="Bahnschrift" w:hAnsi="Bahnschrift"/>
-          <w:sz w:val="20"/>
-          <w:szCs w:val="16"/>
-          <w:lang w:val="el-GR"/>
-        </w:rPr>
-        <w:instrText xml:space="preserve"> </w:instrText>
-      </w:r>
-      <w:r>
-        <w:rPr>
-          <w:rFonts w:ascii="Bahnschrift" w:hAnsi="Bahnschrift"/>
-          <w:sz w:val="20"/>
-          <w:szCs w:val="16"/>
-        </w:rPr>
-        <w:instrText>Figure</w:instrText>
-      </w:r>
-      <w:r>
-        <w:rPr>
-          <w:rFonts w:ascii="Bahnschrift" w:hAnsi="Bahnschrift"/>
-          <w:sz w:val="20"/>
-          <w:szCs w:val="16"/>
-          <w:lang w:val="el-GR"/>
-        </w:rPr>
-        <w:instrText xml:space="preserve"> \* </w:instrText>
-      </w:r>
-      <w:r>
-        <w:rPr>
-          <w:rFonts w:ascii="Bahnschrift" w:hAnsi="Bahnschrift"/>
-          <w:sz w:val="20"/>
-          <w:szCs w:val="16"/>
-        </w:rPr>
-        <w:instrText>ARABIC</w:instrText>
-      </w:r>
-      <w:r>
-        <w:rPr>
-          <w:rFonts w:ascii="Bahnschrift" w:hAnsi="Bahnschrift"/>
-          <w:sz w:val="20"/>
-          <w:szCs w:val="16"/>
-          <w:lang w:val="el-GR"/>
-        </w:rPr>
-        <w:instrText xml:space="preserve"> </w:instrText>
-      </w:r>
-      <w:r>
-        <w:rPr>
-          <w:rFonts w:ascii="Bahnschrift" w:hAnsi="Bahnschrift"/>
-          <w:sz w:val="20"/>
-          <w:szCs w:val="16"/>
-        </w:rPr>
-        <w:fldChar w:fldCharType="separate"/>
-      </w:r>
-      <w:r>
-        <w:rPr>
-          <w:rFonts w:ascii="Bahnschrift" w:hAnsi="Bahnschrift"/>
+        <w:rPr>
+          <w:lang w:val="el-GR"/>
+        </w:rPr>
+      </w:pPr>
+    </w:p>
+    <w:p>
+      <w:pPr>
+        <w:rPr>
+          <w:lang w:val="el-GR"/>
+        </w:rPr>
+      </w:pPr>
+    </w:p>
+    <w:p>
+      <w:pPr>
+        <w:rPr>
+          <w:lang w:val="el-GR"/>
+        </w:rPr>
+      </w:pPr>
+    </w:p>
+    <w:p>
+      <w:pPr>
+        <w:rPr>
+          <w:lang w:val="el-GR"/>
+        </w:rPr>
+      </w:pPr>
+      <w:r>
+        <w:rPr>
           <w:noProof/>
-          <w:sz w:val="20"/>
-          <w:szCs w:val="16"/>
-          <w:lang w:val="el-GR"/>
-        </w:rPr>
-        <w:t>2</w:t>
-      </w:r>
-      <w:r>
-        <w:rPr>
-          <w:rFonts w:ascii="Bahnschrift" w:hAnsi="Bahnschrift"/>
-          <w:sz w:val="20"/>
-          <w:szCs w:val="16"/>
-        </w:rPr>
-        <w:fldChar w:fldCharType="end"/>
-      </w:r>
-      <w:r>
-        <w:rPr>
-          <w:rFonts w:ascii="Bahnschrift" w:hAnsi="Bahnschrift"/>
-          <w:sz w:val="20"/>
-          <w:szCs w:val="16"/>
-          <w:lang w:val="el-GR"/>
-        </w:rPr>
-        <w:t>Σενάρια Διαχείρισης Διπλωματικής "Υπό Εξέταση" από Φοιτητή</w:t>
-      </w:r>
-    </w:p>
-    <w:p>
-      <w:pPr>
-        <w:pStyle w:val="2"/>
-      </w:pPr>
-      <w:bookmarkStart w:id="18" w:name="_Toc188880939"/>
-      <w:r>
-        <w:rPr>
-          <w:rFonts w:ascii="Bahnschrift" w:hAnsi="Bahnschrift"/>
-        </w:rPr>
-        <w:t>Επεξεργασία Προφίλ</w:t>
-      </w:r>
-      <w:bookmarkEnd w:id="18"/>
+        </w:rPr>
+        <mc:AlternateContent>
+          <mc:Choice Requires="wps">
+            <w:drawing>
+              <wp:anchor distT="0" distB="0" distL="114300" distR="114300" simplePos="0" relativeHeight="251669504" behindDoc="0" locked="0" layoutInCell="1" allowOverlap="1" wp14:anchorId="4CE1C962" wp14:editId="6BF6BCD3">
+                <wp:simplePos x="0" y="0"/>
+                <wp:positionH relativeFrom="margin">
+                  <wp:posOffset>2299335</wp:posOffset>
+                </wp:positionH>
+                <wp:positionV relativeFrom="paragraph">
+                  <wp:posOffset>213360</wp:posOffset>
+                </wp:positionV>
+                <wp:extent cx="3567430" cy="635"/>
+                <wp:effectExtent l="0" t="0" r="0" b="6985"/>
+                <wp:wrapTopAndBottom/>
+                <wp:docPr id="1083208335" name="Πλαίσιο κειμένου 1"/>
+                <wp:cNvGraphicFramePr/>
+                <a:graphic xmlns:a="http://schemas.openxmlformats.org/drawingml/2006/main">
+                  <a:graphicData uri="http://schemas.microsoft.com/office/word/2010/wordprocessingShape">
+                    <wps:wsp>
+                      <wps:cNvSpPr txBox="1"/>
+                      <wps:spPr>
+                        <a:xfrm>
+                          <a:off x="0" y="0"/>
+                          <a:ext cx="3567430" cy="635"/>
+                        </a:xfrm>
+                        <a:prstGeom prst="rect">
+                          <a:avLst/>
+                        </a:prstGeom>
+                        <a:solidFill>
+                          <a:prstClr val="white"/>
+                        </a:solidFill>
+                        <a:ln>
+                          <a:noFill/>
+                        </a:ln>
+                      </wps:spPr>
+                      <wps:txbx>
+                        <w:txbxContent>
+                          <w:p>
+                            <w:pPr>
+                              <w:pStyle w:val="ac"/>
+                              <w:rPr>
+                                <w:rFonts w:ascii="Bahnschrift" w:hAnsi="Bahnschrift"/>
+                                <w:noProof/>
+                                <w:color w:val="595959" w:themeColor="text1" w:themeTint="A6"/>
+                                <w:sz w:val="18"/>
+                                <w:lang w:val="el-GR"/>
+                              </w:rPr>
+                            </w:pPr>
+                            <w:r>
+                              <w:rPr>
+                                <w:rFonts w:ascii="Bahnschrift" w:hAnsi="Bahnschrift"/>
+                                <w:noProof/>
+                                <w:sz w:val="18"/>
+                                <w:szCs w:val="14"/>
+                              </w:rPr>
+                              <w:fldChar w:fldCharType="begin"/>
+                            </w:r>
+                            <w:r>
+                              <w:rPr>
+                                <w:rFonts w:ascii="Bahnschrift" w:hAnsi="Bahnschrift"/>
+                                <w:noProof/>
+                                <w:sz w:val="18"/>
+                                <w:szCs w:val="14"/>
+                                <w:lang w:val="el-GR"/>
+                              </w:rPr>
+                              <w:instrText xml:space="preserve"> </w:instrText>
+                            </w:r>
+                            <w:r>
+                              <w:rPr>
+                                <w:rFonts w:ascii="Bahnschrift" w:hAnsi="Bahnschrift"/>
+                                <w:noProof/>
+                                <w:sz w:val="18"/>
+                                <w:szCs w:val="14"/>
+                              </w:rPr>
+                              <w:instrText>SEQ</w:instrText>
+                            </w:r>
+                            <w:r>
+                              <w:rPr>
+                                <w:rFonts w:ascii="Bahnschrift" w:hAnsi="Bahnschrift"/>
+                                <w:noProof/>
+                                <w:sz w:val="18"/>
+                                <w:szCs w:val="14"/>
+                                <w:lang w:val="el-GR"/>
+                              </w:rPr>
+                              <w:instrText xml:space="preserve"> </w:instrText>
+                            </w:r>
+                            <w:r>
+                              <w:rPr>
+                                <w:rFonts w:ascii="Bahnschrift" w:hAnsi="Bahnschrift"/>
+                                <w:noProof/>
+                                <w:sz w:val="18"/>
+                                <w:szCs w:val="14"/>
+                              </w:rPr>
+                              <w:instrText>Figure</w:instrText>
+                            </w:r>
+                            <w:r>
+                              <w:rPr>
+                                <w:rFonts w:ascii="Bahnschrift" w:hAnsi="Bahnschrift"/>
+                                <w:noProof/>
+                                <w:sz w:val="18"/>
+                                <w:szCs w:val="14"/>
+                                <w:lang w:val="el-GR"/>
+                              </w:rPr>
+                              <w:instrText xml:space="preserve"> \* </w:instrText>
+                            </w:r>
+                            <w:r>
+                              <w:rPr>
+                                <w:rFonts w:ascii="Bahnschrift" w:hAnsi="Bahnschrift"/>
+                                <w:noProof/>
+                                <w:sz w:val="18"/>
+                                <w:szCs w:val="14"/>
+                              </w:rPr>
+                              <w:instrText>ARABIC</w:instrText>
+                            </w:r>
+                            <w:r>
+                              <w:rPr>
+                                <w:rFonts w:ascii="Bahnschrift" w:hAnsi="Bahnschrift"/>
+                                <w:noProof/>
+                                <w:sz w:val="18"/>
+                                <w:szCs w:val="14"/>
+                                <w:lang w:val="el-GR"/>
+                              </w:rPr>
+                              <w:instrText xml:space="preserve"> </w:instrText>
+                            </w:r>
+                            <w:r>
+                              <w:rPr>
+                                <w:rFonts w:ascii="Bahnschrift" w:hAnsi="Bahnschrift"/>
+                                <w:noProof/>
+                                <w:sz w:val="18"/>
+                                <w:szCs w:val="14"/>
+                              </w:rPr>
+                              <w:fldChar w:fldCharType="separate"/>
+                            </w:r>
+                            <w:r>
+                              <w:rPr>
+                                <w:rFonts w:ascii="Bahnschrift" w:hAnsi="Bahnschrift"/>
+                                <w:noProof/>
+                                <w:sz w:val="18"/>
+                                <w:szCs w:val="14"/>
+                                <w:lang w:val="el-GR"/>
+                              </w:rPr>
+                              <w:t>4</w:t>
+                            </w:r>
+                            <w:r>
+                              <w:rPr>
+                                <w:rFonts w:ascii="Bahnschrift" w:hAnsi="Bahnschrift"/>
+                                <w:noProof/>
+                                <w:sz w:val="18"/>
+                                <w:szCs w:val="14"/>
+                              </w:rPr>
+                              <w:fldChar w:fldCharType="end"/>
+                            </w:r>
+                            <w:r>
+                              <w:rPr>
+                                <w:rFonts w:ascii="Bahnschrift" w:hAnsi="Bahnschrift"/>
+                                <w:sz w:val="18"/>
+                                <w:szCs w:val="14"/>
+                                <w:lang w:val="el-GR"/>
+                              </w:rPr>
+                              <w:t>: Επιλογές Διαχείρισης Μιας "Υπό Εξέταση" Διπλωματικής</w:t>
+                            </w:r>
+                          </w:p>
+                        </w:txbxContent>
+                      </wps:txbx>
+                      <wps:bodyPr rot="0" spcFirstLastPara="0" vertOverflow="overflow" horzOverflow="overflow" vert="horz" wrap="square" lIns="0" tIns="0" rIns="0" bIns="0" numCol="1" spcCol="0" rtlCol="0" fromWordArt="0" anchor="t" anchorCtr="0" forceAA="0" compatLnSpc="1">
+                        <a:prstTxWarp prst="textNoShape">
+                          <a:avLst/>
+                        </a:prstTxWarp>
+                        <a:spAutoFit/>
+                      </wps:bodyPr>
+                    </wps:wsp>
+                  </a:graphicData>
+                </a:graphic>
+                <wp14:sizeRelH relativeFrom="margin">
+                  <wp14:pctWidth>0</wp14:pctWidth>
+                </wp14:sizeRelH>
+              </wp:anchor>
+            </w:drawing>
+          </mc:Choice>
+          <mc:Fallback>
+            <w:pict>
+              <v:shape w14:anchorId="4CE1C962" id="_x0000_s1028" type="#_x0000_t202" style="position:absolute;margin-left:181.05pt;margin-top:16.8pt;width:280.9pt;height:.05pt;z-index:251669504;visibility:visible;mso-wrap-style:square;mso-width-percent:0;mso-wrap-distance-left:9pt;mso-wrap-distance-top:0;mso-wrap-distance-right:9pt;mso-wrap-distance-bottom:0;mso-position-horizontal:absolute;mso-position-horizontal-relative:margin;mso-position-vertical:absolute;mso-position-vertical-relative:text;mso-width-percent:0;mso-width-relative:margin;v-text-anchor:top" o:gfxdata="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" stroked="f">
+                <v:textbox style="mso-fit-shape-to-text:t" inset="0,0,0,0">
+                  <w:txbxContent>
+                    <w:p>
+                      <w:pPr>
+                        <w:pStyle w:val="ac"/>
+                        <w:rPr>
+                          <w:rFonts w:ascii="Bahnschrift" w:hAnsi="Bahnschrift"/>
+                          <w:noProof/>
+                          <w:color w:val="595959" w:themeColor="text1" w:themeTint="A6"/>
+                          <w:sz w:val="18"/>
+                          <w:lang w:val="el-GR"/>
+                        </w:rPr>
+                      </w:pPr>
+                      <w:r>
+                        <w:rPr>
+                          <w:rFonts w:ascii="Bahnschrift" w:hAnsi="Bahnschrift"/>
+                          <w:noProof/>
+                          <w:sz w:val="18"/>
+                          <w:szCs w:val="14"/>
+                        </w:rPr>
+                        <w:fldChar w:fldCharType="begin"/>
+                      </w:r>
+                      <w:r>
+                        <w:rPr>
+                          <w:rFonts w:ascii="Bahnschrift" w:hAnsi="Bahnschrift"/>
+                          <w:noProof/>
+                          <w:sz w:val="18"/>
+                          <w:szCs w:val="14"/>
+                          <w:lang w:val="el-GR"/>
+                        </w:rPr>
+                        <w:instrText xml:space="preserve"> </w:instrText>
+                      </w:r>
+                      <w:r>
+                        <w:rPr>
+                          <w:rFonts w:ascii="Bahnschrift" w:hAnsi="Bahnschrift"/>
+                          <w:noProof/>
+                          <w:sz w:val="18"/>
+                          <w:szCs w:val="14"/>
+                        </w:rPr>
+                        <w:instrText>SEQ</w:instrText>
+                      </w:r>
+                      <w:r>
+                        <w:rPr>
+                          <w:rFonts w:ascii="Bahnschrift" w:hAnsi="Bahnschrift"/>
+                          <w:noProof/>
+                          <w:sz w:val="18"/>
+                          <w:szCs w:val="14"/>
+                          <w:lang w:val="el-GR"/>
+                        </w:rPr>
+                        <w:instrText xml:space="preserve"> </w:instrText>
+                      </w:r>
+                      <w:r>
+                        <w:rPr>
+                          <w:rFonts w:ascii="Bahnschrift" w:hAnsi="Bahnschrift"/>
+                          <w:noProof/>
+                          <w:sz w:val="18"/>
+                          <w:szCs w:val="14"/>
+                        </w:rPr>
+                        <w:instrText>Figure</w:instrText>
+                      </w:r>
+                      <w:r>
+                        <w:rPr>
+                          <w:rFonts w:ascii="Bahnschrift" w:hAnsi="Bahnschrift"/>
+                          <w:noProof/>
+                          <w:sz w:val="18"/>
+                          <w:szCs w:val="14"/>
+                          <w:lang w:val="el-GR"/>
+                        </w:rPr>
+                        <w:instrText xml:space="preserve"> \* </w:instrText>
+                      </w:r>
+                      <w:r>
+                        <w:rPr>
+                          <w:rFonts w:ascii="Bahnschrift" w:hAnsi="Bahnschrift"/>
+                          <w:noProof/>
+                          <w:sz w:val="18"/>
+                          <w:szCs w:val="14"/>
+                        </w:rPr>
+                        <w:instrText>ARABIC</w:instrText>
+                      </w:r>
+                      <w:r>
+                        <w:rPr>
+                          <w:rFonts w:ascii="Bahnschrift" w:hAnsi="Bahnschrift"/>
+                          <w:noProof/>
+                          <w:sz w:val="18"/>
+                          <w:szCs w:val="14"/>
+                          <w:lang w:val="el-GR"/>
+                        </w:rPr>
+                        <w:instrText xml:space="preserve"> </w:instrText>
+                      </w:r>
+                      <w:r>
+                        <w:rPr>
+                          <w:rFonts w:ascii="Bahnschrift" w:hAnsi="Bahnschrift"/>
+                          <w:noProof/>
+                          <w:sz w:val="18"/>
+                          <w:szCs w:val="14"/>
+                        </w:rPr>
+                        <w:fldChar w:fldCharType="separate"/>
+                      </w:r>
+                      <w:r>
+                        <w:rPr>
+                          <w:rFonts w:ascii="Bahnschrift" w:hAnsi="Bahnschrift"/>
+                          <w:noProof/>
+                          <w:sz w:val="18"/>
+                          <w:szCs w:val="14"/>
+                          <w:lang w:val="el-GR"/>
+                        </w:rPr>
+                        <w:t>4</w:t>
+                      </w:r>
+                      <w:r>
+                        <w:rPr>
+                          <w:rFonts w:ascii="Bahnschrift" w:hAnsi="Bahnschrift"/>
+                          <w:noProof/>
+                          <w:sz w:val="18"/>
+                          <w:szCs w:val="14"/>
+                        </w:rPr>
+                        <w:fldChar w:fldCharType="end"/>
+                      </w:r>
+                      <w:r>
+                        <w:rPr>
+                          <w:rFonts w:ascii="Bahnschrift" w:hAnsi="Bahnschrift"/>
+                          <w:sz w:val="18"/>
+                          <w:szCs w:val="14"/>
+                          <w:lang w:val="el-GR"/>
+                        </w:rPr>
+                        <w:t>: Επιλογές Διαχείρισης Μιας "Υπό Εξέταση" Διπλωματικής</w:t>
+                      </w:r>
+                    </w:p>
+                  </w:txbxContent>
+                </v:textbox>
+                <w10:wrap type="topAndBottom" anchorx="margin"/>
+              </v:shape>
+            </w:pict>
+          </mc:Fallback>
+        </mc:AlternateContent>
+      </w:r>
     </w:p>
     <w:p>
       <w:pPr>
@@ -6504,13 +7371,397 @@
       <w:r>
         <w:rPr>
           <w:noProof/>
+        </w:rPr>
+        <mc:AlternateContent>
+          <mc:Choice Requires="wps">
+            <w:drawing>
+              <wp:anchor distT="0" distB="0" distL="114300" distR="114300" simplePos="0" relativeHeight="251673600" behindDoc="0" locked="0" layoutInCell="1" allowOverlap="1" wp14:anchorId="40B51349" wp14:editId="413EF69C">
+                <wp:simplePos x="0" y="0"/>
+                <wp:positionH relativeFrom="column">
+                  <wp:posOffset>2510834</wp:posOffset>
+                </wp:positionH>
+                <wp:positionV relativeFrom="paragraph">
+                  <wp:posOffset>1772101</wp:posOffset>
+                </wp:positionV>
+                <wp:extent cx="2653030" cy="635"/>
+                <wp:effectExtent l="0" t="0" r="0" b="0"/>
+                <wp:wrapTopAndBottom/>
+                <wp:docPr id="403249488" name="Πλαίσιο κειμένου 1"/>
+                <wp:cNvGraphicFramePr/>
+                <a:graphic xmlns:a="http://schemas.openxmlformats.org/drawingml/2006/main">
+                  <a:graphicData uri="http://schemas.microsoft.com/office/word/2010/wordprocessingShape">
+                    <wps:wsp>
+                      <wps:cNvSpPr txBox="1"/>
+                      <wps:spPr>
+                        <a:xfrm>
+                          <a:off x="0" y="0"/>
+                          <a:ext cx="2653030" cy="635"/>
+                        </a:xfrm>
+                        <a:prstGeom prst="rect">
+                          <a:avLst/>
+                        </a:prstGeom>
+                        <a:solidFill>
+                          <a:prstClr val="white"/>
+                        </a:solidFill>
+                        <a:ln>
+                          <a:noFill/>
+                        </a:ln>
+                      </wps:spPr>
+                      <wps:txbx>
+                        <w:txbxContent>
+                          <w:p>
+                            <w:pPr>
+                              <w:pStyle w:val="ac"/>
+                              <w:rPr>
+                                <w:rFonts w:ascii="Bahnschrift" w:hAnsi="Bahnschrift"/>
+                                <w:noProof/>
+                                <w:color w:val="595959" w:themeColor="text1" w:themeTint="A6"/>
+                                <w:sz w:val="18"/>
+                              </w:rPr>
+                            </w:pPr>
+                            <w:r>
+                              <w:rPr>
+                                <w:rFonts w:ascii="Bahnschrift" w:hAnsi="Bahnschrift"/>
+                                <w:noProof/>
+                                <w:sz w:val="18"/>
+                                <w:szCs w:val="14"/>
+                              </w:rPr>
+                              <w:fldChar w:fldCharType="begin"/>
+                            </w:r>
+                            <w:r>
+                              <w:rPr>
+                                <w:rFonts w:ascii="Bahnschrift" w:hAnsi="Bahnschrift"/>
+                                <w:noProof/>
+                                <w:sz w:val="18"/>
+                                <w:szCs w:val="14"/>
+                              </w:rPr>
+                              <w:instrText xml:space="preserve"> SEQ Figure \* ARABIC </w:instrText>
+                            </w:r>
+                            <w:r>
+                              <w:rPr>
+                                <w:rFonts w:ascii="Bahnschrift" w:hAnsi="Bahnschrift"/>
+                                <w:noProof/>
+                                <w:sz w:val="18"/>
+                                <w:szCs w:val="14"/>
+                              </w:rPr>
+                              <w:fldChar w:fldCharType="separate"/>
+                            </w:r>
+                            <w:r>
+                              <w:rPr>
+                                <w:rFonts w:ascii="Bahnschrift" w:hAnsi="Bahnschrift"/>
+                                <w:noProof/>
+                                <w:sz w:val="18"/>
+                                <w:szCs w:val="14"/>
+                              </w:rPr>
+                              <w:t>5</w:t>
+                            </w:r>
+                            <w:r>
+                              <w:rPr>
+                                <w:rFonts w:ascii="Bahnschrift" w:hAnsi="Bahnschrift"/>
+                                <w:noProof/>
+                                <w:sz w:val="18"/>
+                                <w:szCs w:val="14"/>
+                              </w:rPr>
+                              <w:fldChar w:fldCharType="end"/>
+                            </w:r>
+                            <w:r>
+                              <w:rPr>
+                                <w:rFonts w:ascii="Bahnschrift" w:hAnsi="Bahnschrift"/>
+                                <w:sz w:val="18"/>
+                                <w:szCs w:val="14"/>
+                              </w:rPr>
+                              <w:t>: Επ</w:t>
+                            </w:r>
+                            <w:proofErr w:type="spellStart"/>
+                            <w:r>
+                              <w:rPr>
+                                <w:rFonts w:ascii="Bahnschrift" w:hAnsi="Bahnschrift"/>
+                                <w:sz w:val="18"/>
+                                <w:szCs w:val="14"/>
+                              </w:rPr>
+                              <w:t>ιλογές</w:t>
+                            </w:r>
+                            <w:proofErr w:type="spellEnd"/>
+                            <w:r>
+                              <w:rPr>
+                                <w:rFonts w:ascii="Bahnschrift" w:hAnsi="Bahnschrift"/>
+                                <w:sz w:val="18"/>
+                                <w:szCs w:val="14"/>
+                              </w:rPr>
+                              <w:t xml:space="preserve"> </w:t>
+                            </w:r>
+                            <w:proofErr w:type="spellStart"/>
+                            <w:r>
+                              <w:rPr>
+                                <w:rFonts w:ascii="Bahnschrift" w:hAnsi="Bahnschrift"/>
+                                <w:sz w:val="18"/>
+                                <w:szCs w:val="14"/>
+                              </w:rPr>
+                              <w:t>Δι</w:t>
+                            </w:r>
+                            <w:proofErr w:type="spellEnd"/>
+                            <w:r>
+                              <w:rPr>
+                                <w:rFonts w:ascii="Bahnschrift" w:hAnsi="Bahnschrift"/>
+                                <w:sz w:val="18"/>
+                                <w:szCs w:val="14"/>
+                              </w:rPr>
+                              <w:t xml:space="preserve">αχείρισης </w:t>
+                            </w:r>
+                            <w:proofErr w:type="spellStart"/>
+                            <w:r>
+                              <w:rPr>
+                                <w:rFonts w:ascii="Bahnschrift" w:hAnsi="Bahnschrift"/>
+                                <w:sz w:val="18"/>
+                                <w:szCs w:val="14"/>
+                              </w:rPr>
+                              <w:t>Μι</w:t>
+                            </w:r>
+                            <w:proofErr w:type="spellEnd"/>
+                            <w:r>
+                              <w:rPr>
+                                <w:rFonts w:ascii="Bahnschrift" w:hAnsi="Bahnschrift"/>
+                                <w:sz w:val="18"/>
+                                <w:szCs w:val="14"/>
+                              </w:rPr>
+                              <w:t>ας "</w:t>
+                            </w:r>
+                            <w:proofErr w:type="spellStart"/>
+                            <w:r>
+                              <w:rPr>
+                                <w:rFonts w:ascii="Bahnschrift" w:hAnsi="Bahnschrift"/>
+                                <w:sz w:val="18"/>
+                                <w:szCs w:val="14"/>
+                              </w:rPr>
+                              <w:t>Περ</w:t>
+                            </w:r>
+                            <w:proofErr w:type="spellEnd"/>
+                            <w:r>
+                              <w:rPr>
+                                <w:rFonts w:ascii="Bahnschrift" w:hAnsi="Bahnschrift"/>
+                                <w:sz w:val="18"/>
+                                <w:szCs w:val="14"/>
+                              </w:rPr>
+                              <w:t xml:space="preserve">ατωμένης" </w:t>
+                            </w:r>
+                            <w:proofErr w:type="spellStart"/>
+                            <w:r>
+                              <w:rPr>
+                                <w:rFonts w:ascii="Bahnschrift" w:hAnsi="Bahnschrift"/>
+                                <w:sz w:val="18"/>
+                                <w:szCs w:val="14"/>
+                              </w:rPr>
+                              <w:t>Δι</w:t>
+                            </w:r>
+                            <w:proofErr w:type="spellEnd"/>
+                            <w:r>
+                              <w:rPr>
+                                <w:rFonts w:ascii="Bahnschrift" w:hAnsi="Bahnschrift"/>
+                                <w:sz w:val="18"/>
+                                <w:szCs w:val="14"/>
+                              </w:rPr>
+                              <w:t>πλωματικής</w:t>
+                            </w:r>
+                          </w:p>
+                        </w:txbxContent>
+                      </wps:txbx>
+                      <wps:bodyPr rot="0" spcFirstLastPara="0" vertOverflow="overflow" horzOverflow="overflow" vert="horz" wrap="square" lIns="0" tIns="0" rIns="0" bIns="0" numCol="1" spcCol="0" rtlCol="0" fromWordArt="0" anchor="t" anchorCtr="0" forceAA="0" compatLnSpc="1">
+                        <a:prstTxWarp prst="textNoShape">
+                          <a:avLst/>
+                        </a:prstTxWarp>
+                        <a:spAutoFit/>
+                      </wps:bodyPr>
+                    </wps:wsp>
+                  </a:graphicData>
+                </a:graphic>
+              </wp:anchor>
+            </w:drawing>
+          </mc:Choice>
+          <mc:Fallback>
+            <w:pict>
+              <v:shape w14:anchorId="40B51349" id="_x0000_s1029" type="#_x0000_t202" style="position:absolute;margin-left:197.7pt;margin-top:139.55pt;width:208.9pt;height:.05pt;z-index:251673600;visibility:visible;mso-wrap-style:square;mso-wrap-distance-left:9pt;mso-wrap-distance-top:0;mso-wrap-distance-right:9pt;mso-wrap-distance-bottom:0;mso-position-horizontal:absolute;mso-position-horizontal-relative:text;mso-position-vertical:absolute;mso-position-vertical-relative:text;v-text-anchor:top" o:gfxdata="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" stroked="f">
+                <v:textbox style="mso-fit-shape-to-text:t" inset="0,0,0,0">
+                  <w:txbxContent>
+                    <w:p>
+                      <w:pPr>
+                        <w:pStyle w:val="ac"/>
+                        <w:rPr>
+                          <w:rFonts w:ascii="Bahnschrift" w:hAnsi="Bahnschrift"/>
+                          <w:noProof/>
+                          <w:color w:val="595959" w:themeColor="text1" w:themeTint="A6"/>
+                          <w:sz w:val="18"/>
+                        </w:rPr>
+                      </w:pPr>
+                      <w:r>
+                        <w:rPr>
+                          <w:rFonts w:ascii="Bahnschrift" w:hAnsi="Bahnschrift"/>
+                          <w:noProof/>
+                          <w:sz w:val="18"/>
+                          <w:szCs w:val="14"/>
+                        </w:rPr>
+                        <w:fldChar w:fldCharType="begin"/>
+                      </w:r>
+                      <w:r>
+                        <w:rPr>
+                          <w:rFonts w:ascii="Bahnschrift" w:hAnsi="Bahnschrift"/>
+                          <w:noProof/>
+                          <w:sz w:val="18"/>
+                          <w:szCs w:val="14"/>
+                        </w:rPr>
+                        <w:instrText xml:space="preserve"> SEQ Figure \* ARABIC </w:instrText>
+                      </w:r>
+                      <w:r>
+                        <w:rPr>
+                          <w:rFonts w:ascii="Bahnschrift" w:hAnsi="Bahnschrift"/>
+                          <w:noProof/>
+                          <w:sz w:val="18"/>
+                          <w:szCs w:val="14"/>
+                        </w:rPr>
+                        <w:fldChar w:fldCharType="separate"/>
+                      </w:r>
+                      <w:r>
+                        <w:rPr>
+                          <w:rFonts w:ascii="Bahnschrift" w:hAnsi="Bahnschrift"/>
+                          <w:noProof/>
+                          <w:sz w:val="18"/>
+                          <w:szCs w:val="14"/>
+                        </w:rPr>
+                        <w:t>5</w:t>
+                      </w:r>
+                      <w:r>
+                        <w:rPr>
+                          <w:rFonts w:ascii="Bahnschrift" w:hAnsi="Bahnschrift"/>
+                          <w:noProof/>
+                          <w:sz w:val="18"/>
+                          <w:szCs w:val="14"/>
+                        </w:rPr>
+                        <w:fldChar w:fldCharType="end"/>
+                      </w:r>
+                      <w:r>
+                        <w:rPr>
+                          <w:rFonts w:ascii="Bahnschrift" w:hAnsi="Bahnschrift"/>
+                          <w:sz w:val="18"/>
+                          <w:szCs w:val="14"/>
+                        </w:rPr>
+                        <w:t>: Επ</w:t>
+                      </w:r>
+                      <w:proofErr w:type="spellStart"/>
+                      <w:r>
+                        <w:rPr>
+                          <w:rFonts w:ascii="Bahnschrift" w:hAnsi="Bahnschrift"/>
+                          <w:sz w:val="18"/>
+                          <w:szCs w:val="14"/>
+                        </w:rPr>
+                        <w:t>ιλογές</w:t>
+                      </w:r>
+                      <w:proofErr w:type="spellEnd"/>
+                      <w:r>
+                        <w:rPr>
+                          <w:rFonts w:ascii="Bahnschrift" w:hAnsi="Bahnschrift"/>
+                          <w:sz w:val="18"/>
+                          <w:szCs w:val="14"/>
+                        </w:rPr>
+                        <w:t xml:space="preserve"> </w:t>
+                      </w:r>
+                      <w:proofErr w:type="spellStart"/>
+                      <w:r>
+                        <w:rPr>
+                          <w:rFonts w:ascii="Bahnschrift" w:hAnsi="Bahnschrift"/>
+                          <w:sz w:val="18"/>
+                          <w:szCs w:val="14"/>
+                        </w:rPr>
+                        <w:t>Δι</w:t>
+                      </w:r>
+                      <w:proofErr w:type="spellEnd"/>
+                      <w:r>
+                        <w:rPr>
+                          <w:rFonts w:ascii="Bahnschrift" w:hAnsi="Bahnschrift"/>
+                          <w:sz w:val="18"/>
+                          <w:szCs w:val="14"/>
+                        </w:rPr>
+                        <w:t xml:space="preserve">αχείρισης </w:t>
+                      </w:r>
+                      <w:proofErr w:type="spellStart"/>
+                      <w:r>
+                        <w:rPr>
+                          <w:rFonts w:ascii="Bahnschrift" w:hAnsi="Bahnschrift"/>
+                          <w:sz w:val="18"/>
+                          <w:szCs w:val="14"/>
+                        </w:rPr>
+                        <w:t>Μι</w:t>
+                      </w:r>
+                      <w:proofErr w:type="spellEnd"/>
+                      <w:r>
+                        <w:rPr>
+                          <w:rFonts w:ascii="Bahnschrift" w:hAnsi="Bahnschrift"/>
+                          <w:sz w:val="18"/>
+                          <w:szCs w:val="14"/>
+                        </w:rPr>
+                        <w:t>ας "</w:t>
+                      </w:r>
+                      <w:proofErr w:type="spellStart"/>
+                      <w:r>
+                        <w:rPr>
+                          <w:rFonts w:ascii="Bahnschrift" w:hAnsi="Bahnschrift"/>
+                          <w:sz w:val="18"/>
+                          <w:szCs w:val="14"/>
+                        </w:rPr>
+                        <w:t>Περ</w:t>
+                      </w:r>
+                      <w:proofErr w:type="spellEnd"/>
+                      <w:r>
+                        <w:rPr>
+                          <w:rFonts w:ascii="Bahnschrift" w:hAnsi="Bahnschrift"/>
+                          <w:sz w:val="18"/>
+                          <w:szCs w:val="14"/>
+                        </w:rPr>
+                        <w:t xml:space="preserve">ατωμένης" </w:t>
+                      </w:r>
+                      <w:proofErr w:type="spellStart"/>
+                      <w:r>
+                        <w:rPr>
+                          <w:rFonts w:ascii="Bahnschrift" w:hAnsi="Bahnschrift"/>
+                          <w:sz w:val="18"/>
+                          <w:szCs w:val="14"/>
+                        </w:rPr>
+                        <w:t>Δι</w:t>
+                      </w:r>
+                      <w:proofErr w:type="spellEnd"/>
+                      <w:r>
+                        <w:rPr>
+                          <w:rFonts w:ascii="Bahnschrift" w:hAnsi="Bahnschrift"/>
+                          <w:sz w:val="18"/>
+                          <w:szCs w:val="14"/>
+                        </w:rPr>
+                        <w:t>πλωματικής</w:t>
+                      </w:r>
+                    </w:p>
+                  </w:txbxContent>
+                </v:textbox>
+                <w10:wrap type="topAndBottom"/>
+              </v:shape>
+            </w:pict>
+          </mc:Fallback>
+        </mc:AlternateContent>
+      </w:r>
+      <w:r>
+        <w:rPr>
+          <w:noProof/>
           <w:lang w:val="el-GR"/>
         </w:rPr>
         <w:drawing>
-          <wp:inline distT="0" distB="0" distL="0" distR="0" wp14:anchorId="27DA8BFE" wp14:editId="7315DF74">
-            <wp:extent cx="5296120" cy="2357711"/>
-            <wp:effectExtent l="0" t="0" r="0" b="5080"/>
-            <wp:docPr id="2010771529" name="Εικόνα 7" descr="Εικόνα που περιέχει κείμενο, στιγμιότυπο οθόνης, λογισμικό, ιστοσελίδα&#10;&#10;Περιγραφή που δημιουργήθηκε αυτόματα"/>
+          <wp:anchor distT="0" distB="0" distL="114300" distR="114300" simplePos="0" relativeHeight="251670528" behindDoc="0" locked="0" layoutInCell="1" allowOverlap="1" wp14:anchorId="0DED34A5" wp14:editId="61E00AE0">
+            <wp:simplePos x="0" y="0"/>
+            <wp:positionH relativeFrom="margin">
+              <wp:posOffset>-326371</wp:posOffset>
+            </wp:positionH>
+            <wp:positionV relativeFrom="paragraph">
+              <wp:posOffset>463550</wp:posOffset>
+            </wp:positionV>
+            <wp:extent cx="2653030" cy="1805940"/>
+            <wp:effectExtent l="0" t="0" r="0" b="3810"/>
+            <wp:wrapTopAndBottom/>
+            <wp:docPr id="1908725924" name="Εικόνα 21"/>
             <wp:cNvGraphicFramePr>
               <a:graphicFrameLocks xmlns:a="http://schemas.openxmlformats.org/drawingml/2006/main" noChangeAspect="1"/>
             </wp:cNvGraphicFramePr>
@@ -6518,7 +7769,7 @@
               <a:graphicData uri="http://schemas.openxmlformats.org/drawingml/2006/picture">
                 <pic:pic xmlns:pic="http://schemas.openxmlformats.org/drawingml/2006/picture">
                   <pic:nvPicPr>
-                    <pic:cNvPr id="2010771529" name="Εικόνα 7" descr="Εικόνα που περιέχει κείμενο, στιγμιότυπο οθόνης, λογισμικό, ιστοσελίδα&#10;&#10;Περιγραφή που δημιουργήθηκε αυτόματα"/>
+                    <pic:cNvPr id="1908725924" name="Εικόνα 1908725924"/>
                     <pic:cNvPicPr/>
                   </pic:nvPicPr>
                   <pic:blipFill>
@@ -6536,7 +7787,7 @@
                   <pic:spPr>
                     <a:xfrm>
                       <a:off x="0" y="0"/>
-                      <a:ext cx="5334719" cy="2374894"/>
+                      <a:ext cx="2653030" cy="1805940"/>
                     </a:xfrm>
                     <a:prstGeom prst="rect">
                       <a:avLst/>
@@ -6545,81 +7796,55 @@
                 </pic:pic>
               </a:graphicData>
             </a:graphic>
-          </wp:inline>
+          </wp:anchor>
         </w:drawing>
       </w:r>
     </w:p>
     <w:p>
       <w:pPr>
         <w:rPr>
-          <w:sz w:val="24"/>
-          <w:szCs w:val="24"/>
-          <w:lang w:val="el-GR"/>
-        </w:rPr>
-      </w:pPr>
-    </w:p>
-    <w:p>
-      <w:pPr>
-        <w:rPr>
-          <w:sz w:val="24"/>
-          <w:szCs w:val="24"/>
-          <w:lang w:val="el-GR"/>
-        </w:rPr>
-      </w:pPr>
-    </w:p>
-    <w:p>
-      <w:pPr>
-        <w:rPr>
-          <w:sz w:val="24"/>
-          <w:szCs w:val="24"/>
-          <w:lang w:val="el-GR"/>
-        </w:rPr>
-      </w:pPr>
-    </w:p>
-    <w:p>
-      <w:pPr>
-        <w:pStyle w:val="1"/>
+          <w:lang w:val="el-GR"/>
+        </w:rPr>
+      </w:pPr>
+    </w:p>
+    <w:p>
+      <w:pPr>
+        <w:rPr>
+          <w:lang w:val="el-GR"/>
+        </w:rPr>
+      </w:pPr>
+    </w:p>
+    <w:p>
+      <w:pPr>
+        <w:pStyle w:val="2"/>
         <w:rPr>
           <w:rFonts w:ascii="Bahnschrift" w:hAnsi="Bahnschrift"/>
         </w:rPr>
       </w:pPr>
-      <w:bookmarkStart w:id="19" w:name="_Toc188880941"/>
+      <w:bookmarkStart w:id="13" w:name="_Toc188880934"/>
       <w:r>
         <w:rPr>
           <w:rFonts w:ascii="Bahnschrift" w:hAnsi="Bahnschrift"/>
         </w:rPr>
-        <w:lastRenderedPageBreak/>
-        <w:t>Γραμματεία</w:t>
-      </w:r>
-      <w:bookmarkEnd w:id="19"/>
-    </w:p>
-    <w:p>
-      <w:pPr>
-        <w:pStyle w:val="2"/>
-        <w:rPr>
-          <w:rFonts w:ascii="Bahnschrift" w:hAnsi="Bahnschrift"/>
-          <w:lang w:val="en-US"/>
-        </w:rPr>
-      </w:pPr>
-      <w:bookmarkStart w:id="20" w:name="_Toc188880942"/>
-      <w:r>
-        <w:rPr>
-          <w:rFonts w:ascii="Bahnschrift" w:hAnsi="Bahnschrift"/>
-        </w:rPr>
-        <w:t>Προβολή ΔΕ</w:t>
-      </w:r>
-      <w:bookmarkEnd w:id="20"/>
-    </w:p>
-    <w:p>
+        <w:t>Προβολή προσκλήσεων συμμετοχής σε τριμελή</w:t>
+      </w:r>
+      <w:bookmarkEnd w:id="13"/>
+    </w:p>
+    <w:p>
+      <w:pPr>
+        <w:rPr>
+          <w:lang w:val="el-GR"/>
+        </w:rPr>
+      </w:pPr>
       <w:r>
         <w:rPr>
           <w:noProof/>
         </w:rPr>
         <w:drawing>
-          <wp:inline distT="0" distB="0" distL="0" distR="0" wp14:anchorId="69F53AF1" wp14:editId="33D63BBF">
+          <wp:inline distT="0" distB="0" distL="0" distR="0" wp14:anchorId="3D0D0D83" wp14:editId="0C128911">
             <wp:extent cx="5490210" cy="2444115"/>
             <wp:effectExtent l="0" t="0" r="0" b="0"/>
-            <wp:docPr id="1085842099" name="Εικόνα 12" descr="Εικόνα που περιέχει κείμενο, στιγμιότυπο οθόνης, γραμματοσειρά, αριθμός&#10;&#10;Περιγραφή που δημιουργήθηκε αυτόματα"/>
+            <wp:docPr id="1951897622" name="Εικόνα 5" descr="Εικόνα που περιέχει κείμενο, στιγμιότυπο οθόνης, γραμματοσειρά, αριθμός&#10;&#10;Περιγραφή που δημιουργήθηκε αυτόματα"/>
             <wp:cNvGraphicFramePr>
               <a:graphicFrameLocks xmlns:a="http://schemas.openxmlformats.org/drawingml/2006/main" noChangeAspect="1"/>
             </wp:cNvGraphicFramePr>
@@ -6627,7 +7852,7 @@
               <a:graphicData uri="http://schemas.openxmlformats.org/drawingml/2006/picture">
                 <pic:pic xmlns:pic="http://schemas.openxmlformats.org/drawingml/2006/picture">
                   <pic:nvPicPr>
-                    <pic:cNvPr id="1085842099" name="Εικόνα 12" descr="Εικόνα που περιέχει κείμενο, στιγμιότυπο οθόνης, γραμματοσειρά, αριθμός&#10;&#10;Περιγραφή που δημιουργήθηκε αυτόματα"/>
+                    <pic:cNvPr id="1951897622" name="Εικόνα 5" descr="Εικόνα που περιέχει κείμενο, στιγμιότυπο οθόνης, γραμματοσειρά, αριθμός&#10;&#10;Περιγραφή που δημιουργήθηκε αυτόματα"/>
                     <pic:cNvPicPr/>
                   </pic:nvPicPr>
                   <pic:blipFill>
@@ -6663,28 +7888,38 @@
         <w:pStyle w:val="2"/>
         <w:rPr>
           <w:rFonts w:ascii="Bahnschrift" w:hAnsi="Bahnschrift"/>
-          <w:lang w:val="en-US"/>
-        </w:rPr>
-      </w:pPr>
-      <w:bookmarkStart w:id="21" w:name="_Toc188880944"/>
+        </w:rPr>
+      </w:pPr>
+      <w:bookmarkStart w:id="14" w:name="_Toc188880935"/>
       <w:r>
         <w:rPr>
           <w:rFonts w:ascii="Bahnschrift" w:hAnsi="Bahnschrift"/>
         </w:rPr>
-        <w:t>Διαχείριση διπλωματικής εργασίας</w:t>
-      </w:r>
-      <w:bookmarkEnd w:id="21"/>
-    </w:p>
-    <w:p>
+        <w:lastRenderedPageBreak/>
+        <w:t>Προβολή στατιστικών</w:t>
+      </w:r>
+      <w:bookmarkEnd w:id="14"/>
+    </w:p>
+    <w:p>
+      <w:pPr>
+        <w:rPr>
+          <w:sz w:val="24"/>
+          <w:szCs w:val="24"/>
+          <w:lang w:val="el-GR"/>
+        </w:rPr>
+      </w:pPr>
       <w:r>
         <w:rPr>
           <w:noProof/>
+          <w:sz w:val="24"/>
+          <w:szCs w:val="24"/>
+          <w:lang w:val="el-GR"/>
         </w:rPr>
         <w:drawing>
-          <wp:inline distT="0" distB="0" distL="0" distR="0" wp14:anchorId="582DD573" wp14:editId="2488EC19">
+          <wp:inline distT="0" distB="0" distL="0" distR="0" wp14:anchorId="4E38C202" wp14:editId="1945BFC1">
             <wp:extent cx="5490210" cy="2444115"/>
             <wp:effectExtent l="0" t="0" r="0" b="0"/>
-            <wp:docPr id="637512766" name="Εικόνα 13" descr="Εικόνα που περιέχει κείμενο, στιγμιότυπο οθόνης, γραμματοσειρά, αριθμός&#10;&#10;Περιγραφή που δημιουργήθηκε αυτόματα"/>
+            <wp:docPr id="2060742076" name="Εικόνα 6" descr="Εικόνα που περιέχει κείμενο, στιγμιότυπο οθόνης, διάγραμμα, γράφημα&#10;&#10;Περιγραφή που δημιουργήθηκε αυτόματα"/>
             <wp:cNvGraphicFramePr>
               <a:graphicFrameLocks xmlns:a="http://schemas.openxmlformats.org/drawingml/2006/main" noChangeAspect="1"/>
             </wp:cNvGraphicFramePr>
@@ -6692,7 +7927,7 @@
               <a:graphicData uri="http://schemas.openxmlformats.org/drawingml/2006/picture">
                 <pic:pic xmlns:pic="http://schemas.openxmlformats.org/drawingml/2006/picture">
                   <pic:nvPicPr>
-                    <pic:cNvPr id="637512766" name="Εικόνα 13" descr="Εικόνα που περιέχει κείμενο, στιγμιότυπο οθόνης, γραμματοσειρά, αριθμός&#10;&#10;Περιγραφή που δημιουργήθηκε αυτόματα"/>
+                    <pic:cNvPr id="2060742076" name="Εικόνα 6" descr="Εικόνα που περιέχει κείμενο, στιγμιότυπο οθόνης, διάγραμμα, γράφημα&#10;&#10;Περιγραφή που δημιουργήθηκε αυτόματα"/>
                     <pic:cNvPicPr/>
                   </pic:nvPicPr>
                   <pic:blipFill>
@@ -6725,37 +7960,66 @@
     </w:p>
     <w:p>
       <w:pPr>
+        <w:rPr>
+          <w:sz w:val="24"/>
+          <w:szCs w:val="24"/>
+          <w:lang w:val="el-GR"/>
+        </w:rPr>
+      </w:pPr>
+    </w:p>
+    <w:p>
+      <w:pPr>
+        <w:pStyle w:val="1"/>
+        <w:rPr>
+          <w:rFonts w:ascii="Bahnschrift" w:hAnsi="Bahnschrift"/>
+        </w:rPr>
+      </w:pPr>
+      <w:bookmarkStart w:id="15" w:name="_Toc188880937"/>
+      <w:r>
+        <w:rPr>
+          <w:rFonts w:ascii="Bahnschrift" w:hAnsi="Bahnschrift"/>
+        </w:rPr>
+        <w:t>Φοιτητής/</w:t>
+      </w:r>
+      <w:proofErr w:type="spellStart"/>
+      <w:r>
+        <w:rPr>
+          <w:rFonts w:ascii="Bahnschrift" w:hAnsi="Bahnschrift"/>
+        </w:rPr>
+        <w:t>τρια</w:t>
+      </w:r>
+      <w:bookmarkEnd w:id="15"/>
+      <w:proofErr w:type="spellEnd"/>
+    </w:p>
+    <w:p>
+      <w:pPr>
         <w:pStyle w:val="2"/>
         <w:rPr>
           <w:rFonts w:ascii="Bahnschrift" w:hAnsi="Bahnschrift"/>
         </w:rPr>
       </w:pPr>
-      <w:bookmarkStart w:id="22" w:name="_Toc188880943"/>
+      <w:bookmarkStart w:id="16" w:name="_Toc188880938"/>
       <w:r>
         <w:rPr>
           <w:rFonts w:ascii="Bahnschrift" w:hAnsi="Bahnschrift"/>
         </w:rPr>
-        <w:lastRenderedPageBreak/>
-        <w:t>Εισαγωγή δεδομένων</w:t>
-      </w:r>
-      <w:bookmarkEnd w:id="22"/>
-    </w:p>
-    <w:p>
-      <w:pPr>
-        <w:rPr>
-          <w:lang w:val="el-GR"/>
-        </w:rPr>
+        <w:t>Προβολή θέματος</w:t>
+      </w:r>
+      <w:bookmarkEnd w:id="16"/>
+    </w:p>
+    <w:p>
+      <w:pPr>
+        <w:keepNext/>
       </w:pPr>
       <w:r>
         <w:rPr>
           <w:noProof/>
-          <w:lang w:val="el-GR"/>
         </w:rPr>
         <w:drawing>
-          <wp:inline distT="0" distB="0" distL="0" distR="0" wp14:anchorId="0E066437" wp14:editId="2C0F605D">
+          <wp:inline distT="0" distB="0" distL="0" distR="0" wp14:anchorId="657261EC" wp14:editId="718CE6D8">
             <wp:extent cx="5490210" cy="2444115"/>
             <wp:effectExtent l="0" t="0" r="0" b="0"/>
-            <wp:docPr id="440185641" name="Εικόνα 14" descr="Εικόνα που περιέχει κείμενο, στιγμιότυπο οθόνης, γραμματοσειρά&#10;&#10;Περιγραφή που δημιουργήθηκε αυτόματα"/>
+            <wp:docPr id="1544947295" name="Εικόνα 17" descr="Εικόνα που περιέχει κείμενο, στιγμιότυπο οθόνης, γραμματοσειρά, ιστοσελίδα&#10;&#10;Περιγραφή που δημιουργήθηκε αυτόματα"/>
             <wp:cNvGraphicFramePr>
               <a:graphicFrameLocks xmlns:a="http://schemas.openxmlformats.org/drawingml/2006/main" noChangeAspect="1"/>
             </wp:cNvGraphicFramePr>
@@ -6763,7 +8027,7 @@
               <a:graphicData uri="http://schemas.openxmlformats.org/drawingml/2006/picture">
                 <pic:pic xmlns:pic="http://schemas.openxmlformats.org/drawingml/2006/picture">
                   <pic:nvPicPr>
-                    <pic:cNvPr id="440185641" name="Εικόνα 14" descr="Εικόνα που περιέχει κείμενο, στιγμιότυπο οθόνης, γραμματοσειρά&#10;&#10;Περιγραφή που δημιουργήθηκε αυτόματα"/>
+                    <pic:cNvPr id="1544947295" name="Εικόνα 17" descr="Εικόνα που περιέχει κείμενο, στιγμιότυπο οθόνης, γραμματοσειρά, ιστοσελίδα&#10;&#10;Περιγραφή που δημιουργήθηκε αυτόματα"/>
                     <pic:cNvPicPr/>
                   </pic:nvPicPr>
                   <pic:blipFill>
@@ -6796,6 +8060,796 @@
     </w:p>
     <w:p>
       <w:pPr>
+        <w:pStyle w:val="ac"/>
+        <w:rPr>
+          <w:rFonts w:ascii="Bahnschrift" w:hAnsi="Bahnschrift"/>
+          <w:sz w:val="20"/>
+          <w:szCs w:val="16"/>
+          <w:lang w:val="el-GR"/>
+        </w:rPr>
+      </w:pPr>
+      <w:r>
+        <w:rPr>
+          <w:rFonts w:ascii="Bahnschrift" w:hAnsi="Bahnschrift"/>
+          <w:sz w:val="20"/>
+          <w:szCs w:val="16"/>
+        </w:rPr>
+        <w:fldChar w:fldCharType="begin"/>
+      </w:r>
+      <w:r>
+        <w:rPr>
+          <w:rFonts w:ascii="Bahnschrift" w:hAnsi="Bahnschrift"/>
+          <w:sz w:val="20"/>
+          <w:szCs w:val="16"/>
+          <w:lang w:val="el-GR"/>
+        </w:rPr>
+        <w:instrText xml:space="preserve"> </w:instrText>
+      </w:r>
+      <w:r>
+        <w:rPr>
+          <w:rFonts w:ascii="Bahnschrift" w:hAnsi="Bahnschrift"/>
+          <w:sz w:val="20"/>
+          <w:szCs w:val="16"/>
+        </w:rPr>
+        <w:instrText>SEQ</w:instrText>
+      </w:r>
+      <w:r>
+        <w:rPr>
+          <w:rFonts w:ascii="Bahnschrift" w:hAnsi="Bahnschrift"/>
+          <w:sz w:val="20"/>
+          <w:szCs w:val="16"/>
+          <w:lang w:val="el-GR"/>
+        </w:rPr>
+        <w:instrText xml:space="preserve"> </w:instrText>
+      </w:r>
+      <w:r>
+        <w:rPr>
+          <w:rFonts w:ascii="Bahnschrift" w:hAnsi="Bahnschrift"/>
+          <w:sz w:val="20"/>
+          <w:szCs w:val="16"/>
+        </w:rPr>
+        <w:instrText>Figure</w:instrText>
+      </w:r>
+      <w:r>
+        <w:rPr>
+          <w:rFonts w:ascii="Bahnschrift" w:hAnsi="Bahnschrift"/>
+          <w:sz w:val="20"/>
+          <w:szCs w:val="16"/>
+          <w:lang w:val="el-GR"/>
+        </w:rPr>
+        <w:instrText xml:space="preserve"> \* </w:instrText>
+      </w:r>
+      <w:r>
+        <w:rPr>
+          <w:rFonts w:ascii="Bahnschrift" w:hAnsi="Bahnschrift"/>
+          <w:sz w:val="20"/>
+          <w:szCs w:val="16"/>
+        </w:rPr>
+        <w:instrText>ARABIC</w:instrText>
+      </w:r>
+      <w:r>
+        <w:rPr>
+          <w:rFonts w:ascii="Bahnschrift" w:hAnsi="Bahnschrift"/>
+          <w:sz w:val="20"/>
+          <w:szCs w:val="16"/>
+          <w:lang w:val="el-GR"/>
+        </w:rPr>
+        <w:instrText xml:space="preserve"> </w:instrText>
+      </w:r>
+      <w:r>
+        <w:rPr>
+          <w:rFonts w:ascii="Bahnschrift" w:hAnsi="Bahnschrift"/>
+          <w:sz w:val="20"/>
+          <w:szCs w:val="16"/>
+        </w:rPr>
+        <w:fldChar w:fldCharType="separate"/>
+      </w:r>
+      <w:r>
+        <w:rPr>
+          <w:rFonts w:ascii="Bahnschrift" w:hAnsi="Bahnschrift"/>
+          <w:noProof/>
+          <w:sz w:val="20"/>
+          <w:szCs w:val="16"/>
+          <w:lang w:val="el-GR"/>
+        </w:rPr>
+        <w:t>6</w:t>
+      </w:r>
+      <w:r>
+        <w:rPr>
+          <w:rFonts w:ascii="Bahnschrift" w:hAnsi="Bahnschrift"/>
+          <w:sz w:val="20"/>
+          <w:szCs w:val="16"/>
+        </w:rPr>
+        <w:fldChar w:fldCharType="end"/>
+      </w:r>
+      <w:r>
+        <w:rPr>
+          <w:rFonts w:ascii="Bahnschrift" w:hAnsi="Bahnschrift"/>
+          <w:sz w:val="20"/>
+          <w:szCs w:val="16"/>
+          <w:lang w:val="el-GR"/>
+        </w:rPr>
+        <w:t>:</w:t>
+      </w:r>
+      <w:r>
+        <w:rPr>
+          <w:rFonts w:ascii="Bahnschrift" w:hAnsi="Bahnschrift"/>
+          <w:sz w:val="20"/>
+          <w:szCs w:val="16"/>
+          <w:lang w:val="el-GR"/>
+        </w:rPr>
+        <w:t xml:space="preserve">Σενάριο Προβολής Θέματος </w:t>
+      </w:r>
+      <w:r>
+        <w:rPr>
+          <w:rFonts w:ascii="Bahnschrift" w:hAnsi="Bahnschrift"/>
+          <w:noProof/>
+          <w:sz w:val="20"/>
+          <w:szCs w:val="16"/>
+          <w:lang w:val="el-GR"/>
+        </w:rPr>
+        <w:t>"Ενεργής" Διπλωματικής από Φοιτητή</w:t>
+      </w:r>
+    </w:p>
+    <w:p>
+      <w:pPr>
+        <w:pStyle w:val="2"/>
+        <w:rPr>
+          <w:rFonts w:ascii="Bahnschrift" w:hAnsi="Bahnschrift"/>
+          <w:lang w:val="en-US"/>
+        </w:rPr>
+      </w:pPr>
+      <w:bookmarkStart w:id="17" w:name="_Toc188880940"/>
+      <w:r>
+        <w:rPr>
+          <w:rFonts w:ascii="Bahnschrift" w:hAnsi="Bahnschrift"/>
+        </w:rPr>
+        <w:lastRenderedPageBreak/>
+        <w:t>Διαχείριση διπλωματικής εργασίας</w:t>
+      </w:r>
+      <w:bookmarkEnd w:id="17"/>
+    </w:p>
+    <w:p>
+      <w:pPr>
+        <w:keepNext/>
+      </w:pPr>
+      <w:r>
+        <w:rPr>
+          <w:noProof/>
+        </w:rPr>
+        <w:drawing>
+          <wp:inline distT="0" distB="0" distL="0" distR="0" wp14:anchorId="1F567ADB" wp14:editId="23BB0329">
+            <wp:extent cx="3329896" cy="3000989"/>
+            <wp:effectExtent l="0" t="0" r="4445" b="9525"/>
+            <wp:docPr id="183716891" name="Εικόνα 15" descr="Εικόνα που περιέχει κείμενο, στιγμιότυπο οθόνης, γραμματοσειρά, αριθμός&#10;&#10;Περιγραφή που δημιουργήθηκε αυτόματα"/>
+            <wp:cNvGraphicFramePr>
+              <a:graphicFrameLocks xmlns:a="http://schemas.openxmlformats.org/drawingml/2006/main" noChangeAspect="1"/>
+            </wp:cNvGraphicFramePr>
+            <a:graphic xmlns:a="http://schemas.openxmlformats.org/drawingml/2006/main">
+              <a:graphicData uri="http://schemas.openxmlformats.org/drawingml/2006/picture">
+                <pic:pic xmlns:pic="http://schemas.openxmlformats.org/drawingml/2006/picture">
+                  <pic:nvPicPr>
+                    <pic:cNvPr id="183716891" name="Εικόνα 15" descr="Εικόνα που περιέχει κείμενο, στιγμιότυπο οθόνης, γραμματοσειρά, αριθμός&#10;&#10;Περιγραφή που δημιουργήθηκε αυτόματα"/>
+                    <pic:cNvPicPr/>
+                  </pic:nvPicPr>
+                  <pic:blipFill>
+                    <a:blip r:embed="rId21" cstate="print">
+                      <a:extLst>
+                        <a:ext uri="{28A0092B-C50C-407E-A947-70E740481C1C}">
+                          <a14:useLocalDpi xmlns:a14="http://schemas.microsoft.com/office/drawing/2010/main" val="0"/>
+                        </a:ext>
+                      </a:extLst>
+                    </a:blip>
+                    <a:stretch>
+                      <a:fillRect/>
+                    </a:stretch>
+                  </pic:blipFill>
+                  <pic:spPr>
+                    <a:xfrm>
+                      <a:off x="0" y="0"/>
+                      <a:ext cx="3355768" cy="3024306"/>
+                    </a:xfrm>
+                    <a:prstGeom prst="rect">
+                      <a:avLst/>
+                    </a:prstGeom>
+                  </pic:spPr>
+                </pic:pic>
+              </a:graphicData>
+            </a:graphic>
+          </wp:inline>
+        </w:drawing>
+      </w:r>
+    </w:p>
+    <w:p>
+      <w:pPr>
+        <w:pStyle w:val="ac"/>
+        <w:rPr>
+          <w:rFonts w:ascii="Bahnschrift" w:hAnsi="Bahnschrift"/>
+          <w:sz w:val="20"/>
+          <w:szCs w:val="16"/>
+          <w:lang w:val="el-GR"/>
+        </w:rPr>
+      </w:pPr>
+      <w:r>
+        <w:rPr>
+          <w:rFonts w:ascii="Bahnschrift" w:hAnsi="Bahnschrift"/>
+          <w:sz w:val="20"/>
+          <w:szCs w:val="16"/>
+        </w:rPr>
+        <w:fldChar w:fldCharType="begin"/>
+      </w:r>
+      <w:r>
+        <w:rPr>
+          <w:rFonts w:ascii="Bahnschrift" w:hAnsi="Bahnschrift"/>
+          <w:sz w:val="20"/>
+          <w:szCs w:val="16"/>
+          <w:lang w:val="el-GR"/>
+        </w:rPr>
+        <w:instrText xml:space="preserve"> </w:instrText>
+      </w:r>
+      <w:r>
+        <w:rPr>
+          <w:rFonts w:ascii="Bahnschrift" w:hAnsi="Bahnschrift"/>
+          <w:sz w:val="20"/>
+          <w:szCs w:val="16"/>
+        </w:rPr>
+        <w:instrText>SEQ</w:instrText>
+      </w:r>
+      <w:r>
+        <w:rPr>
+          <w:rFonts w:ascii="Bahnschrift" w:hAnsi="Bahnschrift"/>
+          <w:sz w:val="20"/>
+          <w:szCs w:val="16"/>
+          <w:lang w:val="el-GR"/>
+        </w:rPr>
+        <w:instrText xml:space="preserve"> </w:instrText>
+      </w:r>
+      <w:r>
+        <w:rPr>
+          <w:rFonts w:ascii="Bahnschrift" w:hAnsi="Bahnschrift"/>
+          <w:sz w:val="20"/>
+          <w:szCs w:val="16"/>
+        </w:rPr>
+        <w:instrText>Figure</w:instrText>
+      </w:r>
+      <w:r>
+        <w:rPr>
+          <w:rFonts w:ascii="Bahnschrift" w:hAnsi="Bahnschrift"/>
+          <w:sz w:val="20"/>
+          <w:szCs w:val="16"/>
+          <w:lang w:val="el-GR"/>
+        </w:rPr>
+        <w:instrText xml:space="preserve"> \* </w:instrText>
+      </w:r>
+      <w:r>
+        <w:rPr>
+          <w:rFonts w:ascii="Bahnschrift" w:hAnsi="Bahnschrift"/>
+          <w:sz w:val="20"/>
+          <w:szCs w:val="16"/>
+        </w:rPr>
+        <w:instrText>ARABIC</w:instrText>
+      </w:r>
+      <w:r>
+        <w:rPr>
+          <w:rFonts w:ascii="Bahnschrift" w:hAnsi="Bahnschrift"/>
+          <w:sz w:val="20"/>
+          <w:szCs w:val="16"/>
+          <w:lang w:val="el-GR"/>
+        </w:rPr>
+        <w:instrText xml:space="preserve"> </w:instrText>
+      </w:r>
+      <w:r>
+        <w:rPr>
+          <w:rFonts w:ascii="Bahnschrift" w:hAnsi="Bahnschrift"/>
+          <w:sz w:val="20"/>
+          <w:szCs w:val="16"/>
+        </w:rPr>
+        <w:fldChar w:fldCharType="separate"/>
+      </w:r>
+      <w:r>
+        <w:rPr>
+          <w:rFonts w:ascii="Bahnschrift" w:hAnsi="Bahnschrift"/>
+          <w:noProof/>
+          <w:sz w:val="20"/>
+          <w:szCs w:val="16"/>
+          <w:lang w:val="el-GR"/>
+        </w:rPr>
+        <w:t>7</w:t>
+      </w:r>
+      <w:r>
+        <w:rPr>
+          <w:rFonts w:ascii="Bahnschrift" w:hAnsi="Bahnschrift"/>
+          <w:sz w:val="20"/>
+          <w:szCs w:val="16"/>
+        </w:rPr>
+        <w:fldChar w:fldCharType="end"/>
+      </w:r>
+      <w:r>
+        <w:rPr>
+          <w:rFonts w:ascii="Bahnschrift" w:hAnsi="Bahnschrift"/>
+          <w:sz w:val="20"/>
+          <w:szCs w:val="16"/>
+          <w:lang w:val="el-GR"/>
+        </w:rPr>
+        <w:t>:</w:t>
+      </w:r>
+      <w:r>
+        <w:rPr>
+          <w:rFonts w:ascii="Bahnschrift" w:hAnsi="Bahnschrift"/>
+          <w:sz w:val="20"/>
+          <w:szCs w:val="16"/>
+          <w:lang w:val="el-GR"/>
+        </w:rPr>
+        <w:t>Σενάρια Διαχείρισης Διπλωματικής "Υπό Ανάθεση" από Φοιτητή</w:t>
+      </w:r>
+    </w:p>
+    <w:p>
+      <w:pPr>
+        <w:keepNext/>
+      </w:pPr>
+      <w:r>
+        <w:rPr>
+          <w:noProof/>
+        </w:rPr>
+        <w:drawing>
+          <wp:inline distT="0" distB="0" distL="0" distR="0" wp14:anchorId="67AF88C9" wp14:editId="292A6784">
+            <wp:extent cx="3208762" cy="3911306"/>
+            <wp:effectExtent l="0" t="0" r="0" b="0"/>
+            <wp:docPr id="892903334" name="Εικόνα 16" descr="Εικόνα που περιέχει κείμενο, στιγμιότυπο οθόνης, γραμματοσειρά, έγγραφο&#10;&#10;Περιγραφή που δημιουργήθηκε αυτόματα"/>
+            <wp:cNvGraphicFramePr>
+              <a:graphicFrameLocks xmlns:a="http://schemas.openxmlformats.org/drawingml/2006/main" noChangeAspect="1"/>
+            </wp:cNvGraphicFramePr>
+            <a:graphic xmlns:a="http://schemas.openxmlformats.org/drawingml/2006/main">
+              <a:graphicData uri="http://schemas.openxmlformats.org/drawingml/2006/picture">
+                <pic:pic xmlns:pic="http://schemas.openxmlformats.org/drawingml/2006/picture">
+                  <pic:nvPicPr>
+                    <pic:cNvPr id="892903334" name="Εικόνα 16" descr="Εικόνα που περιέχει κείμενο, στιγμιότυπο οθόνης, γραμματοσειρά, έγγραφο&#10;&#10;Περιγραφή που δημιουργήθηκε αυτόματα"/>
+                    <pic:cNvPicPr/>
+                  </pic:nvPicPr>
+                  <pic:blipFill>
+                    <a:blip r:embed="rId22" cstate="print">
+                      <a:extLst>
+                        <a:ext uri="{28A0092B-C50C-407E-A947-70E740481C1C}">
+                          <a14:useLocalDpi xmlns:a14="http://schemas.microsoft.com/office/drawing/2010/main" val="0"/>
+                        </a:ext>
+                      </a:extLst>
+                    </a:blip>
+                    <a:stretch>
+                      <a:fillRect/>
+                    </a:stretch>
+                  </pic:blipFill>
+                  <pic:spPr>
+                    <a:xfrm>
+                      <a:off x="0" y="0"/>
+                      <a:ext cx="3235924" cy="3944415"/>
+                    </a:xfrm>
+                    <a:prstGeom prst="rect">
+                      <a:avLst/>
+                    </a:prstGeom>
+                  </pic:spPr>
+                </pic:pic>
+              </a:graphicData>
+            </a:graphic>
+          </wp:inline>
+        </w:drawing>
+      </w:r>
+    </w:p>
+    <w:p>
+      <w:pPr>
+        <w:pStyle w:val="ac"/>
+        <w:rPr>
+          <w:rFonts w:ascii="Bahnschrift" w:hAnsi="Bahnschrift"/>
+          <w:sz w:val="20"/>
+          <w:szCs w:val="16"/>
+          <w:lang w:val="el-GR"/>
+        </w:rPr>
+      </w:pPr>
+      <w:r>
+        <w:rPr>
+          <w:rFonts w:ascii="Bahnschrift" w:hAnsi="Bahnschrift"/>
+          <w:sz w:val="20"/>
+          <w:szCs w:val="16"/>
+        </w:rPr>
+        <w:fldChar w:fldCharType="begin"/>
+      </w:r>
+      <w:r>
+        <w:rPr>
+          <w:rFonts w:ascii="Bahnschrift" w:hAnsi="Bahnschrift"/>
+          <w:sz w:val="20"/>
+          <w:szCs w:val="16"/>
+          <w:lang w:val="el-GR"/>
+        </w:rPr>
+        <w:instrText xml:space="preserve"> </w:instrText>
+      </w:r>
+      <w:r>
+        <w:rPr>
+          <w:rFonts w:ascii="Bahnschrift" w:hAnsi="Bahnschrift"/>
+          <w:sz w:val="20"/>
+          <w:szCs w:val="16"/>
+        </w:rPr>
+        <w:instrText>SEQ</w:instrText>
+      </w:r>
+      <w:r>
+        <w:rPr>
+          <w:rFonts w:ascii="Bahnschrift" w:hAnsi="Bahnschrift"/>
+          <w:sz w:val="20"/>
+          <w:szCs w:val="16"/>
+          <w:lang w:val="el-GR"/>
+        </w:rPr>
+        <w:instrText xml:space="preserve"> </w:instrText>
+      </w:r>
+      <w:r>
+        <w:rPr>
+          <w:rFonts w:ascii="Bahnschrift" w:hAnsi="Bahnschrift"/>
+          <w:sz w:val="20"/>
+          <w:szCs w:val="16"/>
+        </w:rPr>
+        <w:instrText>Figure</w:instrText>
+      </w:r>
+      <w:r>
+        <w:rPr>
+          <w:rFonts w:ascii="Bahnschrift" w:hAnsi="Bahnschrift"/>
+          <w:sz w:val="20"/>
+          <w:szCs w:val="16"/>
+          <w:lang w:val="el-GR"/>
+        </w:rPr>
+        <w:instrText xml:space="preserve"> \* </w:instrText>
+      </w:r>
+      <w:r>
+        <w:rPr>
+          <w:rFonts w:ascii="Bahnschrift" w:hAnsi="Bahnschrift"/>
+          <w:sz w:val="20"/>
+          <w:szCs w:val="16"/>
+        </w:rPr>
+        <w:instrText>ARABIC</w:instrText>
+      </w:r>
+      <w:r>
+        <w:rPr>
+          <w:rFonts w:ascii="Bahnschrift" w:hAnsi="Bahnschrift"/>
+          <w:sz w:val="20"/>
+          <w:szCs w:val="16"/>
+          <w:lang w:val="el-GR"/>
+        </w:rPr>
+        <w:instrText xml:space="preserve"> </w:instrText>
+      </w:r>
+      <w:r>
+        <w:rPr>
+          <w:rFonts w:ascii="Bahnschrift" w:hAnsi="Bahnschrift"/>
+          <w:sz w:val="20"/>
+          <w:szCs w:val="16"/>
+        </w:rPr>
+        <w:fldChar w:fldCharType="separate"/>
+      </w:r>
+      <w:r>
+        <w:rPr>
+          <w:rFonts w:ascii="Bahnschrift" w:hAnsi="Bahnschrift"/>
+          <w:noProof/>
+          <w:sz w:val="20"/>
+          <w:szCs w:val="16"/>
+          <w:lang w:val="el-GR"/>
+        </w:rPr>
+        <w:t>8</w:t>
+      </w:r>
+      <w:r>
+        <w:rPr>
+          <w:rFonts w:ascii="Bahnschrift" w:hAnsi="Bahnschrift"/>
+          <w:sz w:val="20"/>
+          <w:szCs w:val="16"/>
+        </w:rPr>
+        <w:fldChar w:fldCharType="end"/>
+      </w:r>
+      <w:r>
+        <w:rPr>
+          <w:rFonts w:ascii="Bahnschrift" w:hAnsi="Bahnschrift"/>
+          <w:sz w:val="20"/>
+          <w:szCs w:val="16"/>
+          <w:lang w:val="el-GR"/>
+        </w:rPr>
+        <w:t>:</w:t>
+      </w:r>
+      <w:r>
+        <w:rPr>
+          <w:rFonts w:ascii="Bahnschrift" w:hAnsi="Bahnschrift"/>
+          <w:sz w:val="20"/>
+          <w:szCs w:val="16"/>
+          <w:lang w:val="el-GR"/>
+        </w:rPr>
+        <w:t>Σενάρια Διαχείρισης Διπλωματικής "Υπό Εξέταση" από Φοιτητή</w:t>
+      </w:r>
+    </w:p>
+    <w:p>
+      <w:pPr>
+        <w:rPr>
+          <w:lang w:val="el-GR"/>
+        </w:rPr>
+      </w:pPr>
+    </w:p>
+    <w:p>
+      <w:pPr>
+        <w:pStyle w:val="2"/>
+      </w:pPr>
+      <w:bookmarkStart w:id="18" w:name="_Toc188880939"/>
+      <w:r>
+        <w:rPr>
+          <w:rFonts w:ascii="Bahnschrift" w:hAnsi="Bahnschrift"/>
+        </w:rPr>
+        <w:t>Επεξεργασία Προφίλ</w:t>
+      </w:r>
+      <w:bookmarkEnd w:id="18"/>
+    </w:p>
+    <w:p>
+      <w:pPr>
+        <w:rPr>
+          <w:lang w:val="el-GR"/>
+        </w:rPr>
+      </w:pPr>
+      <w:r>
+        <w:rPr>
+          <w:noProof/>
+          <w:lang w:val="el-GR"/>
+        </w:rPr>
+        <w:drawing>
+          <wp:inline distT="0" distB="0" distL="0" distR="0" wp14:anchorId="27DA8BFE" wp14:editId="7315DF74">
+            <wp:extent cx="5296120" cy="2357711"/>
+            <wp:effectExtent l="0" t="0" r="0" b="5080"/>
+            <wp:docPr id="2010771529" name="Εικόνα 7" descr="Εικόνα που περιέχει κείμενο, στιγμιότυπο οθόνης, λογισμικό, ιστοσελίδα&#10;&#10;Περιγραφή που δημιουργήθηκε αυτόματα"/>
+            <wp:cNvGraphicFramePr>
+              <a:graphicFrameLocks xmlns:a="http://schemas.openxmlformats.org/drawingml/2006/main" noChangeAspect="1"/>
+            </wp:cNvGraphicFramePr>
+            <a:graphic xmlns:a="http://schemas.openxmlformats.org/drawingml/2006/main">
+              <a:graphicData uri="http://schemas.openxmlformats.org/drawingml/2006/picture">
+                <pic:pic xmlns:pic="http://schemas.openxmlformats.org/drawingml/2006/picture">
+                  <pic:nvPicPr>
+                    <pic:cNvPr id="2010771529" name="Εικόνα 7" descr="Εικόνα που περιέχει κείμενο, στιγμιότυπο οθόνης, λογισμικό, ιστοσελίδα&#10;&#10;Περιγραφή που δημιουργήθηκε αυτόματα"/>
+                    <pic:cNvPicPr/>
+                  </pic:nvPicPr>
+                  <pic:blipFill>
+                    <a:blip r:embed="rId23" cstate="print">
+                      <a:extLst>
+                        <a:ext uri="{28A0092B-C50C-407E-A947-70E740481C1C}">
+                          <a14:useLocalDpi xmlns:a14="http://schemas.microsoft.com/office/drawing/2010/main" val="0"/>
+                        </a:ext>
+                      </a:extLst>
+                    </a:blip>
+                    <a:stretch>
+                      <a:fillRect/>
+                    </a:stretch>
+                  </pic:blipFill>
+                  <pic:spPr>
+                    <a:xfrm>
+                      <a:off x="0" y="0"/>
+                      <a:ext cx="5334719" cy="2374894"/>
+                    </a:xfrm>
+                    <a:prstGeom prst="rect">
+                      <a:avLst/>
+                    </a:prstGeom>
+                  </pic:spPr>
+                </pic:pic>
+              </a:graphicData>
+            </a:graphic>
+          </wp:inline>
+        </w:drawing>
+      </w:r>
+    </w:p>
+    <w:p>
+      <w:pPr>
+        <w:pStyle w:val="1"/>
+        <w:rPr>
+          <w:rFonts w:ascii="Bahnschrift" w:hAnsi="Bahnschrift"/>
+        </w:rPr>
+      </w:pPr>
+      <w:bookmarkStart w:id="19" w:name="_Toc188880941"/>
+      <w:r>
+        <w:rPr>
+          <w:rFonts w:ascii="Bahnschrift" w:hAnsi="Bahnschrift"/>
+        </w:rPr>
+        <w:t>Γραμματεία</w:t>
+      </w:r>
+      <w:bookmarkEnd w:id="19"/>
+    </w:p>
+    <w:p>
+      <w:pPr>
+        <w:pStyle w:val="2"/>
+        <w:rPr>
+          <w:rFonts w:ascii="Bahnschrift" w:hAnsi="Bahnschrift"/>
+          <w:lang w:val="en-US"/>
+        </w:rPr>
+      </w:pPr>
+      <w:bookmarkStart w:id="20" w:name="_Toc188880942"/>
+      <w:r>
+        <w:rPr>
+          <w:rFonts w:ascii="Bahnschrift" w:hAnsi="Bahnschrift"/>
+        </w:rPr>
+        <w:t>Προβολή ΔΕ</w:t>
+      </w:r>
+      <w:bookmarkEnd w:id="20"/>
+    </w:p>
+    <w:p>
+      <w:r>
+        <w:rPr>
+          <w:noProof/>
+        </w:rPr>
+        <w:drawing>
+          <wp:inline distT="0" distB="0" distL="0" distR="0" wp14:anchorId="69F53AF1" wp14:editId="33D63BBF">
+            <wp:extent cx="5490210" cy="2444115"/>
+            <wp:effectExtent l="0" t="0" r="0" b="0"/>
+            <wp:docPr id="1085842099" name="Εικόνα 12" descr="Εικόνα που περιέχει κείμενο, στιγμιότυπο οθόνης, γραμματοσειρά, αριθμός&#10;&#10;Περιγραφή που δημιουργήθηκε αυτόματα"/>
+            <wp:cNvGraphicFramePr>
+              <a:graphicFrameLocks xmlns:a="http://schemas.openxmlformats.org/drawingml/2006/main" noChangeAspect="1"/>
+            </wp:cNvGraphicFramePr>
+            <a:graphic xmlns:a="http://schemas.openxmlformats.org/drawingml/2006/main">
+              <a:graphicData uri="http://schemas.openxmlformats.org/drawingml/2006/picture">
+                <pic:pic xmlns:pic="http://schemas.openxmlformats.org/drawingml/2006/picture">
+                  <pic:nvPicPr>
+                    <pic:cNvPr id="1085842099" name="Εικόνα 12" descr="Εικόνα που περιέχει κείμενο, στιγμιότυπο οθόνης, γραμματοσειρά, αριθμός&#10;&#10;Περιγραφή που δημιουργήθηκε αυτόματα"/>
+                    <pic:cNvPicPr/>
+                  </pic:nvPicPr>
+                  <pic:blipFill>
+                    <a:blip r:embed="rId24" cstate="print">
+                      <a:extLst>
+                        <a:ext uri="{28A0092B-C50C-407E-A947-70E740481C1C}">
+                          <a14:useLocalDpi xmlns:a14="http://schemas.microsoft.com/office/drawing/2010/main" val="0"/>
+                        </a:ext>
+                      </a:extLst>
+                    </a:blip>
+                    <a:stretch>
+                      <a:fillRect/>
+                    </a:stretch>
+                  </pic:blipFill>
+                  <pic:spPr>
+                    <a:xfrm>
+                      <a:off x="0" y="0"/>
+                      <a:ext cx="5490210" cy="2444115"/>
+                    </a:xfrm>
+                    <a:prstGeom prst="rect">
+                      <a:avLst/>
+                    </a:prstGeom>
+                  </pic:spPr>
+                </pic:pic>
+              </a:graphicData>
+            </a:graphic>
+          </wp:inline>
+        </w:drawing>
+      </w:r>
+    </w:p>
+    <w:p>
+      <w:pPr>
+        <w:pStyle w:val="2"/>
+        <w:rPr>
+          <w:rFonts w:ascii="Bahnschrift" w:hAnsi="Bahnschrift"/>
+          <w:lang w:val="en-US"/>
+        </w:rPr>
+      </w:pPr>
+      <w:bookmarkStart w:id="21" w:name="_Toc188880944"/>
+      <w:r>
+        <w:rPr>
+          <w:rFonts w:ascii="Bahnschrift" w:hAnsi="Bahnschrift"/>
+        </w:rPr>
+        <w:lastRenderedPageBreak/>
+        <w:t>Διαχείριση διπλωματικής εργασίας</w:t>
+      </w:r>
+      <w:bookmarkEnd w:id="21"/>
+    </w:p>
+    <w:p>
+      <w:r>
+        <w:rPr>
+          <w:noProof/>
+        </w:rPr>
+        <w:drawing>
+          <wp:inline distT="0" distB="0" distL="0" distR="0" wp14:anchorId="582DD573" wp14:editId="2488EC19">
+            <wp:extent cx="5490210" cy="2444115"/>
+            <wp:effectExtent l="0" t="0" r="0" b="0"/>
+            <wp:docPr id="637512766" name="Εικόνα 13" descr="Εικόνα που περιέχει κείμενο, στιγμιότυπο οθόνης, γραμματοσειρά, αριθμός&#10;&#10;Περιγραφή που δημιουργήθηκε αυτόματα"/>
+            <wp:cNvGraphicFramePr>
+              <a:graphicFrameLocks xmlns:a="http://schemas.openxmlformats.org/drawingml/2006/main" noChangeAspect="1"/>
+            </wp:cNvGraphicFramePr>
+            <a:graphic xmlns:a="http://schemas.openxmlformats.org/drawingml/2006/main">
+              <a:graphicData uri="http://schemas.openxmlformats.org/drawingml/2006/picture">
+                <pic:pic xmlns:pic="http://schemas.openxmlformats.org/drawingml/2006/picture">
+                  <pic:nvPicPr>
+                    <pic:cNvPr id="637512766" name="Εικόνα 13" descr="Εικόνα που περιέχει κείμενο, στιγμιότυπο οθόνης, γραμματοσειρά, αριθμός&#10;&#10;Περιγραφή που δημιουργήθηκε αυτόματα"/>
+                    <pic:cNvPicPr/>
+                  </pic:nvPicPr>
+                  <pic:blipFill>
+                    <a:blip r:embed="rId25" cstate="print">
+                      <a:extLst>
+                        <a:ext uri="{28A0092B-C50C-407E-A947-70E740481C1C}">
+                          <a14:useLocalDpi xmlns:a14="http://schemas.microsoft.com/office/drawing/2010/main" val="0"/>
+                        </a:ext>
+                      </a:extLst>
+                    </a:blip>
+                    <a:stretch>
+                      <a:fillRect/>
+                    </a:stretch>
+                  </pic:blipFill>
+                  <pic:spPr>
+                    <a:xfrm>
+                      <a:off x="0" y="0"/>
+                      <a:ext cx="5490210" cy="2444115"/>
+                    </a:xfrm>
+                    <a:prstGeom prst="rect">
+                      <a:avLst/>
+                    </a:prstGeom>
+                  </pic:spPr>
+                </pic:pic>
+              </a:graphicData>
+            </a:graphic>
+          </wp:inline>
+        </w:drawing>
+      </w:r>
+    </w:p>
+    <w:p>
+      <w:pPr>
+        <w:pStyle w:val="2"/>
+        <w:rPr>
+          <w:rFonts w:ascii="Bahnschrift" w:hAnsi="Bahnschrift"/>
+        </w:rPr>
+      </w:pPr>
+      <w:bookmarkStart w:id="22" w:name="_Toc188880943"/>
+      <w:r>
+        <w:rPr>
+          <w:rFonts w:ascii="Bahnschrift" w:hAnsi="Bahnschrift"/>
+        </w:rPr>
+        <w:t>Εισαγωγή δεδομένων</w:t>
+      </w:r>
+      <w:bookmarkEnd w:id="22"/>
+    </w:p>
+    <w:p>
+      <w:pPr>
+        <w:rPr>
+          <w:lang w:val="el-GR"/>
+        </w:rPr>
+      </w:pPr>
+      <w:r>
+        <w:rPr>
+          <w:noProof/>
+          <w:lang w:val="el-GR"/>
+        </w:rPr>
+        <w:drawing>
+          <wp:inline distT="0" distB="0" distL="0" distR="0" wp14:anchorId="0E066437" wp14:editId="2C0F605D">
+            <wp:extent cx="5490210" cy="2444115"/>
+            <wp:effectExtent l="0" t="0" r="0" b="0"/>
+            <wp:docPr id="440185641" name="Εικόνα 14" descr="Εικόνα που περιέχει κείμενο, στιγμιότυπο οθόνης, γραμματοσειρά&#10;&#10;Περιγραφή που δημιουργήθηκε αυτόματα"/>
+            <wp:cNvGraphicFramePr>
+              <a:graphicFrameLocks xmlns:a="http://schemas.openxmlformats.org/drawingml/2006/main" noChangeAspect="1"/>
+            </wp:cNvGraphicFramePr>
+            <a:graphic xmlns:a="http://schemas.openxmlformats.org/drawingml/2006/main">
+              <a:graphicData uri="http://schemas.openxmlformats.org/drawingml/2006/picture">
+                <pic:pic xmlns:pic="http://schemas.openxmlformats.org/drawingml/2006/picture">
+                  <pic:nvPicPr>
+                    <pic:cNvPr id="440185641" name="Εικόνα 14" descr="Εικόνα που περιέχει κείμενο, στιγμιότυπο οθόνης, γραμματοσειρά&#10;&#10;Περιγραφή που δημιουργήθηκε αυτόματα"/>
+                    <pic:cNvPicPr/>
+                  </pic:nvPicPr>
+                  <pic:blipFill>
+                    <a:blip r:embed="rId26" cstate="print">
+                      <a:extLst>
+                        <a:ext uri="{28A0092B-C50C-407E-A947-70E740481C1C}">
+                          <a14:useLocalDpi xmlns:a14="http://schemas.microsoft.com/office/drawing/2010/main" val="0"/>
+                        </a:ext>
+                      </a:extLst>
+                    </a:blip>
+                    <a:stretch>
+                      <a:fillRect/>
+                    </a:stretch>
+                  </pic:blipFill>
+                  <pic:spPr>
+                    <a:xfrm>
+                      <a:off x="0" y="0"/>
+                      <a:ext cx="5490210" cy="2444115"/>
+                    </a:xfrm>
+                    <a:prstGeom prst="rect">
+                      <a:avLst/>
+                    </a:prstGeom>
+                  </pic:spPr>
+                </pic:pic>
+              </a:graphicData>
+            </a:graphic>
+          </wp:inline>
+        </w:drawing>
+      </w:r>
+    </w:p>
+    <w:p>
+      <w:pPr>
         <w:rPr>
           <w:sz w:val="24"/>
           <w:szCs w:val="24"/>
@@ -6912,7 +8966,7 @@
                     <pic:cNvPicPr/>
                   </pic:nvPicPr>
                   <pic:blipFill>
-                    <a:blip r:embed="rId21" cstate="print">
+                    <a:blip r:embed="rId27" cstate="print">
                       <a:extLst>
                         <a:ext uri="{28A0092B-C50C-407E-A947-70E740481C1C}">
                           <a14:useLocalDpi xmlns:a14="http://schemas.microsoft.com/office/drawing/2010/main" val="0"/>
@@ -6970,7 +9024,7 @@
                     <pic:cNvPicPr/>
                   </pic:nvPicPr>
                   <pic:blipFill>
-                    <a:blip r:embed="rId22" cstate="print">
+                    <a:blip r:embed="rId28" cstate="print">
                       <a:extLst>
                         <a:ext uri="{28A0092B-C50C-407E-A947-70E740481C1C}">
                           <a14:useLocalDpi xmlns:a14="http://schemas.microsoft.com/office/drawing/2010/main" val="0"/>
@@ -7598,7 +9652,7 @@
       </w:pPr>
     </w:p>
     <w:sectPr>
-      <w:footerReference w:type="default" r:id="rId23"/>
+      <w:footerReference w:type="default" r:id="rId29"/>
       <w:pgSz w:w="12240" w:h="15840"/>
       <w:pgMar w:top="1440" w:right="1797" w:bottom="1440" w:left="1797" w:header="720" w:footer="720" w:gutter="0"/>
       <w:pgNumType w:start="0"/>

</xml_diff>